<commit_message>
add capter install github add capter Copy files from github
</commit_message>
<xml_diff>
--- a/doc/Administration.docx
+++ b/doc/Administration.docx
@@ -1271,6 +1271,166 @@
         <w:pStyle w:val="berschrift3"/>
       </w:pPr>
       <w:r>
+        <w:t xml:space="preserve">Files von </w:t>
+      </w:r>
+      <w:proofErr w:type="spellStart"/>
+      <w:r>
+        <w:t>github</w:t>
+      </w:r>
+      <w:proofErr w:type="spellEnd"/>
+      <w:r>
+        <w:t xml:space="preserve"> laden</w:t>
+      </w:r>
+    </w:p>
+    <w:p>
+      <w:r>
+        <w:t xml:space="preserve">Die Files von </w:t>
+      </w:r>
+      <w:proofErr w:type="spellStart"/>
+      <w:r>
+        <w:t>githup</w:t>
+      </w:r>
+      <w:proofErr w:type="spellEnd"/>
+      <w:r>
+        <w:t xml:space="preserve"> runterladen. Dazu muss die </w:t>
+      </w:r>
+      <w:proofErr w:type="spellStart"/>
+      <w:r>
+        <w:t>software</w:t>
+      </w:r>
+      <w:proofErr w:type="spellEnd"/>
+      <w:r>
+        <w:t xml:space="preserve"> </w:t>
+      </w:r>
+      <w:proofErr w:type="spellStart"/>
+      <w:r>
+        <w:t>Github</w:t>
+      </w:r>
+      <w:proofErr w:type="spellEnd"/>
+      <w:r>
+        <w:t xml:space="preserve"> (</w:t>
+      </w:r>
+      <w:proofErr w:type="spellStart"/>
+      <w:r>
+        <w:fldChar w:fldCharType="begin"/>
+      </w:r>
+      <w:r>
+        <w:instrText xml:space="preserve"> REF _Ref536211443 \h </w:instrText>
+      </w:r>
+      <w:r>
+        <w:fldChar w:fldCharType="separate"/>
+      </w:r>
+      <w:r>
+        <w:t>Install</w:t>
+      </w:r>
+      <w:proofErr w:type="spellEnd"/>
+      <w:r>
+        <w:t xml:space="preserve"> </w:t>
+      </w:r>
+      <w:proofErr w:type="spellStart"/>
+      <w:r>
+        <w:t>github</w:t>
+      </w:r>
+      <w:proofErr w:type="spellEnd"/>
+      <w:r>
+        <w:fldChar w:fldCharType="end"/>
+      </w:r>
+      <w:r>
+        <w:t>) installiert sein.</w:t>
+      </w:r>
+      <w:r>
+        <w:t xml:space="preserve"> Dies als User „</w:t>
+      </w:r>
+      <w:proofErr w:type="spellStart"/>
+      <w:r>
+        <w:t>pi</w:t>
+      </w:r>
+      <w:proofErr w:type="spellEnd"/>
+      <w:r>
+        <w:t>“ durchführen</w:t>
+      </w:r>
+    </w:p>
+    <w:p>
+      <w:pPr>
+        <w:pBdr>
+          <w:top w:val="single" w:sz="4" w:space="1" w:color="auto"/>
+          <w:left w:val="single" w:sz="4" w:space="4" w:color="auto"/>
+          <w:bottom w:val="single" w:sz="4" w:space="1" w:color="auto"/>
+          <w:right w:val="single" w:sz="4" w:space="4" w:color="auto"/>
+        </w:pBdr>
+        <w:rPr>
+          <w:i/>
+          <w:sz w:val="20"/>
+        </w:rPr>
+      </w:pPr>
+      <w:r>
+        <w:rPr>
+          <w:i/>
+          <w:sz w:val="20"/>
+        </w:rPr>
+        <w:t>cd /</w:t>
+      </w:r>
+      <w:proofErr w:type="spellStart"/>
+      <w:r>
+        <w:rPr>
+          <w:i/>
+          <w:sz w:val="20"/>
+        </w:rPr>
+        <w:t>tmp</w:t>
+      </w:r>
+      <w:proofErr w:type="spellEnd"/>
+    </w:p>
+    <w:p>
+      <w:pPr>
+        <w:pBdr>
+          <w:top w:val="single" w:sz="4" w:space="1" w:color="auto"/>
+          <w:left w:val="single" w:sz="4" w:space="4" w:color="auto"/>
+          <w:bottom w:val="single" w:sz="4" w:space="1" w:color="auto"/>
+          <w:right w:val="single" w:sz="4" w:space="4" w:color="auto"/>
+        </w:pBdr>
+        <w:rPr>
+          <w:i/>
+          <w:sz w:val="20"/>
+        </w:rPr>
+      </w:pPr>
+      <w:proofErr w:type="spellStart"/>
+      <w:r>
+        <w:rPr>
+          <w:i/>
+          <w:sz w:val="20"/>
+        </w:rPr>
+        <w:t>git</w:t>
+      </w:r>
+      <w:proofErr w:type="spellEnd"/>
+      <w:r>
+        <w:rPr>
+          <w:i/>
+          <w:sz w:val="20"/>
+        </w:rPr>
+        <w:t xml:space="preserve"> </w:t>
+      </w:r>
+      <w:proofErr w:type="spellStart"/>
+      <w:r>
+        <w:rPr>
+          <w:i/>
+          <w:sz w:val="20"/>
+        </w:rPr>
+        <w:t>clone</w:t>
+      </w:r>
+      <w:proofErr w:type="spellEnd"/>
+      <w:r>
+        <w:rPr>
+          <w:i/>
+          <w:sz w:val="20"/>
+        </w:rPr>
+        <w:t xml:space="preserve"> https://github.com/uschoen/hmc_5</w:t>
+      </w:r>
+    </w:p>
+    <w:p>
+      <w:pPr>
+        <w:pStyle w:val="berschrift3"/>
+      </w:pPr>
+      <w:r>
         <w:t xml:space="preserve">Verzeichnis Anlegen und </w:t>
       </w:r>
       <w:r>
@@ -1527,6 +1687,36 @@
           <w:i/>
           <w:sz w:val="20"/>
         </w:rPr>
+        <w:t>/hmc</w:t>
+      </w:r>
+      <w:r>
+        <w:rPr>
+          <w:i/>
+          <w:sz w:val="20"/>
+        </w:rPr>
+        <w:t>_5</w:t>
+      </w:r>
+      <w:r>
+        <w:rPr>
+          <w:i/>
+          <w:sz w:val="20"/>
+        </w:rPr>
+        <w:t>/* /</w:t>
+      </w:r>
+      <w:proofErr w:type="spellStart"/>
+      <w:r>
+        <w:rPr>
+          <w:i/>
+          <w:sz w:val="20"/>
+        </w:rPr>
+        <w:t>usr</w:t>
+      </w:r>
+      <w:proofErr w:type="spellEnd"/>
+      <w:r>
+        <w:rPr>
+          <w:i/>
+          <w:sz w:val="20"/>
+        </w:rPr>
         <w:t>/</w:t>
       </w:r>
       <w:proofErr w:type="spellStart"/>
@@ -1535,6 +1725,22 @@
           <w:i/>
           <w:sz w:val="20"/>
         </w:rPr>
+        <w:t>local</w:t>
+      </w:r>
+      <w:proofErr w:type="spellEnd"/>
+      <w:r>
+        <w:rPr>
+          <w:i/>
+          <w:sz w:val="20"/>
+        </w:rPr>
+        <w:t>/bin/</w:t>
+      </w:r>
+      <w:proofErr w:type="spellStart"/>
+      <w:r>
+        <w:rPr>
+          <w:i/>
+          <w:sz w:val="20"/>
+        </w:rPr>
         <w:t>hmc</w:t>
       </w:r>
       <w:proofErr w:type="spellEnd"/>
@@ -1543,7 +1749,85 @@
           <w:i/>
           <w:sz w:val="20"/>
         </w:rPr>
-        <w:t>/* /</w:t>
+        <w:t>/</w:t>
+      </w:r>
+    </w:p>
+    <w:p>
+      <w:pPr>
+        <w:pBdr>
+          <w:top w:val="single" w:sz="4" w:space="1" w:color="auto"/>
+          <w:left w:val="single" w:sz="4" w:space="4" w:color="auto"/>
+          <w:bottom w:val="single" w:sz="4" w:space="1" w:color="auto"/>
+          <w:right w:val="single" w:sz="4" w:space="4" w:color="auto"/>
+        </w:pBdr>
+        <w:rPr>
+          <w:i/>
+          <w:sz w:val="20"/>
+        </w:rPr>
+      </w:pPr>
+      <w:proofErr w:type="spellStart"/>
+      <w:r>
+        <w:rPr>
+          <w:i/>
+          <w:sz w:val="20"/>
+        </w:rPr>
+        <w:t>sudo</w:t>
+      </w:r>
+      <w:proofErr w:type="spellEnd"/>
+      <w:r>
+        <w:rPr>
+          <w:i/>
+          <w:sz w:val="20"/>
+        </w:rPr>
+        <w:t xml:space="preserve"> </w:t>
+      </w:r>
+      <w:proofErr w:type="spellStart"/>
+      <w:proofErr w:type="gramStart"/>
+      <w:r>
+        <w:rPr>
+          <w:i/>
+          <w:sz w:val="20"/>
+        </w:rPr>
+        <w:t>chown</w:t>
+      </w:r>
+      <w:proofErr w:type="spellEnd"/>
+      <w:r>
+        <w:rPr>
+          <w:i/>
+          <w:sz w:val="20"/>
+        </w:rPr>
+        <w:t xml:space="preserve">  </w:t>
+      </w:r>
+      <w:r>
+        <w:rPr>
+          <w:i/>
+          <w:sz w:val="20"/>
+        </w:rPr>
+        <w:t>-</w:t>
+      </w:r>
+      <w:proofErr w:type="gramEnd"/>
+      <w:r>
+        <w:rPr>
+          <w:i/>
+          <w:sz w:val="20"/>
+        </w:rPr>
+        <w:t xml:space="preserve">R </w:t>
+      </w:r>
+      <w:proofErr w:type="spellStart"/>
+      <w:r>
+        <w:rPr>
+          <w:i/>
+          <w:sz w:val="20"/>
+        </w:rPr>
+        <w:t>hmc:hmc</w:t>
+      </w:r>
+      <w:proofErr w:type="spellEnd"/>
+      <w:r>
+        <w:rPr>
+          <w:i/>
+          <w:sz w:val="20"/>
+        </w:rPr>
+        <w:t xml:space="preserve"> /</w:t>
       </w:r>
       <w:proofErr w:type="spellStart"/>
       <w:r>
@@ -1607,6 +1891,7 @@
           <w:sz w:val="20"/>
         </w:rPr>
       </w:pPr>
+      <w:bookmarkStart w:id="4" w:name="_GoBack"/>
       <w:proofErr w:type="spellStart"/>
       <w:r>
         <w:rPr>
@@ -1624,296 +1909,171 @@
         <w:t xml:space="preserve"> </w:t>
       </w:r>
       <w:proofErr w:type="spellStart"/>
+      <w:r>
+        <w:rPr>
+          <w:i/>
+          <w:sz w:val="20"/>
+        </w:rPr>
+        <w:t>chmod</w:t>
+      </w:r>
+      <w:proofErr w:type="spellEnd"/>
+      <w:r>
+        <w:rPr>
+          <w:i/>
+          <w:sz w:val="20"/>
+        </w:rPr>
+        <w:t xml:space="preserve"> </w:t>
+      </w:r>
+      <w:r>
+        <w:rPr>
+          <w:i/>
+          <w:sz w:val="20"/>
+        </w:rPr>
+        <w:t xml:space="preserve">-R </w:t>
+      </w:r>
+      <w:r>
+        <w:rPr>
+          <w:i/>
+          <w:sz w:val="20"/>
+        </w:rPr>
+        <w:t>770 /</w:t>
+      </w:r>
+      <w:proofErr w:type="spellStart"/>
+      <w:r>
+        <w:rPr>
+          <w:i/>
+          <w:sz w:val="20"/>
+        </w:rPr>
+        <w:t>usr</w:t>
+      </w:r>
+      <w:proofErr w:type="spellEnd"/>
+      <w:r>
+        <w:rPr>
+          <w:i/>
+          <w:sz w:val="20"/>
+        </w:rPr>
+        <w:t>/</w:t>
+      </w:r>
+      <w:proofErr w:type="spellStart"/>
+      <w:r>
+        <w:rPr>
+          <w:i/>
+          <w:sz w:val="20"/>
+        </w:rPr>
+        <w:t>local</w:t>
+      </w:r>
+      <w:proofErr w:type="spellEnd"/>
+      <w:r>
+        <w:rPr>
+          <w:i/>
+          <w:sz w:val="20"/>
+        </w:rPr>
+        <w:t>/bin/</w:t>
+      </w:r>
+      <w:proofErr w:type="spellStart"/>
+      <w:r>
+        <w:rPr>
+          <w:i/>
+          <w:sz w:val="20"/>
+        </w:rPr>
+        <w:t>hmc</w:t>
+      </w:r>
+      <w:proofErr w:type="spellEnd"/>
+      <w:r>
+        <w:rPr>
+          <w:i/>
+          <w:sz w:val="20"/>
+        </w:rPr>
+        <w:t>/</w:t>
+      </w:r>
+    </w:p>
+    <w:bookmarkEnd w:id="4"/>
+    <w:p/>
+    <w:p>
+      <w:pPr>
+        <w:pStyle w:val="berschrift3"/>
+      </w:pPr>
+      <w:bookmarkStart w:id="5" w:name="_Toc535758878"/>
+      <w:r>
+        <w:t xml:space="preserve">Start </w:t>
+      </w:r>
+      <w:proofErr w:type="spellStart"/>
+      <w:r>
+        <w:t>Script</w:t>
+      </w:r>
+      <w:proofErr w:type="spellEnd"/>
+      <w:r>
+        <w:t>:</w:t>
+      </w:r>
+      <w:bookmarkEnd w:id="5"/>
+    </w:p>
+    <w:p/>
+    <w:p>
+      <w:proofErr w:type="spellStart"/>
+      <w:r>
+        <w:t>hmcServer</w:t>
+      </w:r>
+      <w:proofErr w:type="spellEnd"/>
+      <w:r>
+        <w:t xml:space="preserve"> nach </w:t>
+      </w:r>
+      <w:r>
+        <w:rPr>
+          <w:i/>
+        </w:rPr>
+        <w:t>„/</w:t>
+      </w:r>
+      <w:proofErr w:type="spellStart"/>
+      <w:r>
+        <w:rPr>
+          <w:i/>
+        </w:rPr>
+        <w:t>etc</w:t>
+      </w:r>
+      <w:proofErr w:type="spellEnd"/>
+      <w:r>
+        <w:rPr>
+          <w:i/>
+        </w:rPr>
+        <w:t>/</w:t>
+      </w:r>
+      <w:proofErr w:type="spellStart"/>
       <w:proofErr w:type="gramStart"/>
       <w:r>
         <w:rPr>
           <w:i/>
-          <w:sz w:val="20"/>
-        </w:rPr>
-        <w:t>chown</w:t>
-      </w:r>
-      <w:proofErr w:type="spellEnd"/>
-      <w:r>
-        <w:rPr>
-          <w:i/>
-          <w:sz w:val="20"/>
-        </w:rPr>
-        <w:t xml:space="preserve">  </w:t>
-      </w:r>
-      <w:r>
-        <w:rPr>
-          <w:i/>
-          <w:sz w:val="20"/>
-        </w:rPr>
-        <w:t>-</w:t>
-      </w:r>
+        </w:rPr>
+        <w:t>init.d</w:t>
+      </w:r>
+      <w:proofErr w:type="spellEnd"/>
       <w:proofErr w:type="gramEnd"/>
       <w:r>
         <w:rPr>
           <w:i/>
-          <w:sz w:val="20"/>
-        </w:rPr>
-        <w:t xml:space="preserve">R </w:t>
-      </w:r>
-      <w:proofErr w:type="spellStart"/>
-      <w:r>
-        <w:rPr>
-          <w:i/>
-          <w:sz w:val="20"/>
-        </w:rPr>
-        <w:t>hmc:hmc</w:t>
-      </w:r>
-      <w:proofErr w:type="spellEnd"/>
-      <w:r>
-        <w:rPr>
-          <w:i/>
-          <w:sz w:val="20"/>
-        </w:rPr>
-        <w:t xml:space="preserve"> /</w:t>
-      </w:r>
-      <w:proofErr w:type="spellStart"/>
-      <w:r>
-        <w:rPr>
-          <w:i/>
-          <w:sz w:val="20"/>
-        </w:rPr>
-        <w:t>usr</w:t>
-      </w:r>
-      <w:proofErr w:type="spellEnd"/>
-      <w:r>
-        <w:rPr>
-          <w:i/>
-          <w:sz w:val="20"/>
-        </w:rPr>
-        <w:t>/</w:t>
-      </w:r>
-      <w:proofErr w:type="spellStart"/>
-      <w:r>
-        <w:rPr>
-          <w:i/>
-          <w:sz w:val="20"/>
-        </w:rPr>
-        <w:t>local</w:t>
-      </w:r>
-      <w:proofErr w:type="spellEnd"/>
-      <w:r>
-        <w:rPr>
-          <w:i/>
-          <w:sz w:val="20"/>
-        </w:rPr>
-        <w:t>/bin/</w:t>
-      </w:r>
-      <w:proofErr w:type="spellStart"/>
-      <w:r>
-        <w:rPr>
-          <w:i/>
-          <w:sz w:val="20"/>
-        </w:rPr>
-        <w:t>hmc</w:t>
-      </w:r>
-      <w:proofErr w:type="spellEnd"/>
-      <w:r>
-        <w:rPr>
-          <w:i/>
-          <w:sz w:val="20"/>
-        </w:rPr>
-        <w:t>/</w:t>
-      </w:r>
-    </w:p>
-    <w:p>
-      <w:pPr>
-        <w:pBdr>
-          <w:top w:val="single" w:sz="4" w:space="1" w:color="auto"/>
-          <w:left w:val="single" w:sz="4" w:space="4" w:color="auto"/>
-          <w:bottom w:val="single" w:sz="4" w:space="1" w:color="auto"/>
-          <w:right w:val="single" w:sz="4" w:space="4" w:color="auto"/>
-        </w:pBdr>
-        <w:rPr>
-          <w:i/>
-          <w:sz w:val="20"/>
-        </w:rPr>
-      </w:pPr>
-      <w:proofErr w:type="spellStart"/>
-      <w:r>
-        <w:rPr>
-          <w:i/>
-          <w:sz w:val="20"/>
-        </w:rPr>
-        <w:t>sudo</w:t>
-      </w:r>
-      <w:proofErr w:type="spellEnd"/>
-      <w:r>
-        <w:rPr>
-          <w:i/>
-          <w:sz w:val="20"/>
-        </w:rPr>
-        <w:t xml:space="preserve"> </w:t>
-      </w:r>
-      <w:proofErr w:type="spellStart"/>
-      <w:r>
-        <w:rPr>
-          <w:i/>
-          <w:sz w:val="20"/>
-        </w:rPr>
-        <w:t>chmod</w:t>
-      </w:r>
-      <w:proofErr w:type="spellEnd"/>
-      <w:r>
-        <w:rPr>
-          <w:i/>
-          <w:sz w:val="20"/>
-        </w:rPr>
-        <w:t xml:space="preserve"> </w:t>
-      </w:r>
-      <w:r>
-        <w:rPr>
-          <w:i/>
-          <w:sz w:val="20"/>
-        </w:rPr>
-        <w:t xml:space="preserve">-R </w:t>
-      </w:r>
-      <w:r>
-        <w:rPr>
-          <w:i/>
-          <w:sz w:val="20"/>
-        </w:rPr>
-        <w:t>770 /</w:t>
-      </w:r>
-      <w:proofErr w:type="spellStart"/>
-      <w:r>
-        <w:rPr>
-          <w:i/>
-          <w:sz w:val="20"/>
-        </w:rPr>
-        <w:t>usr</w:t>
-      </w:r>
-      <w:proofErr w:type="spellEnd"/>
-      <w:r>
-        <w:rPr>
-          <w:i/>
-          <w:sz w:val="20"/>
-        </w:rPr>
-        <w:t>/</w:t>
-      </w:r>
-      <w:proofErr w:type="spellStart"/>
-      <w:r>
-        <w:rPr>
-          <w:i/>
-          <w:sz w:val="20"/>
-        </w:rPr>
-        <w:t>local</w:t>
-      </w:r>
-      <w:proofErr w:type="spellEnd"/>
-      <w:r>
-        <w:rPr>
-          <w:i/>
-          <w:sz w:val="20"/>
-        </w:rPr>
-        <w:t>/bin/</w:t>
-      </w:r>
-      <w:proofErr w:type="spellStart"/>
-      <w:r>
-        <w:rPr>
-          <w:i/>
-          <w:sz w:val="20"/>
-        </w:rPr>
-        <w:t>hmc</w:t>
-      </w:r>
-      <w:proofErr w:type="spellEnd"/>
-      <w:r>
-        <w:rPr>
-          <w:i/>
-          <w:sz w:val="20"/>
-        </w:rPr>
-        <w:t>/</w:t>
-      </w:r>
-    </w:p>
-    <w:p/>
+        </w:rPr>
+        <w:t>/“</w:t>
+      </w:r>
+      <w:r>
+        <w:t xml:space="preserve"> kopieren.</w:t>
+      </w:r>
+    </w:p>
     <w:p>
       <w:pPr>
         <w:pStyle w:val="berschrift3"/>
       </w:pPr>
-      <w:bookmarkStart w:id="4" w:name="_Toc535758878"/>
-      <w:r>
-        <w:t xml:space="preserve">Start </w:t>
-      </w:r>
-      <w:proofErr w:type="spellStart"/>
-      <w:r>
-        <w:t>Script</w:t>
+      <w:bookmarkStart w:id="6" w:name="_Toc535758879"/>
+      <w:r>
+        <w:t xml:space="preserve">Anpassung des Start </w:t>
+      </w:r>
+      <w:proofErr w:type="spellStart"/>
+      <w:r>
+        <w:t>scripts</w:t>
       </w:r>
       <w:proofErr w:type="spellEnd"/>
       <w:r>
         <w:t>:</w:t>
       </w:r>
-      <w:bookmarkEnd w:id="4"/>
-    </w:p>
-    <w:p/>
-    <w:p>
-      <w:proofErr w:type="spellStart"/>
-      <w:r>
-        <w:t>hmcServer</w:t>
-      </w:r>
-      <w:proofErr w:type="spellEnd"/>
-      <w:r>
-        <w:t xml:space="preserve"> nach </w:t>
-      </w:r>
-      <w:r>
-        <w:rPr>
-          <w:i/>
-        </w:rPr>
-        <w:t>„/</w:t>
-      </w:r>
-      <w:proofErr w:type="spellStart"/>
-      <w:r>
-        <w:rPr>
-          <w:i/>
-        </w:rPr>
-        <w:t>etc</w:t>
-      </w:r>
-      <w:proofErr w:type="spellEnd"/>
-      <w:r>
-        <w:rPr>
-          <w:i/>
-        </w:rPr>
-        <w:t>/</w:t>
-      </w:r>
-      <w:proofErr w:type="spellStart"/>
-      <w:proofErr w:type="gramStart"/>
-      <w:r>
-        <w:rPr>
-          <w:i/>
-        </w:rPr>
-        <w:t>init.d</w:t>
-      </w:r>
-      <w:proofErr w:type="spellEnd"/>
-      <w:proofErr w:type="gramEnd"/>
-      <w:r>
-        <w:rPr>
-          <w:i/>
-        </w:rPr>
-        <w:t>/“</w:t>
-      </w:r>
-      <w:r>
-        <w:t xml:space="preserve"> kopieren.</w:t>
-      </w:r>
-    </w:p>
-    <w:p>
-      <w:pPr>
-        <w:pStyle w:val="berschrift3"/>
-      </w:pPr>
-      <w:bookmarkStart w:id="5" w:name="_Toc535758879"/>
-      <w:r>
-        <w:t xml:space="preserve">Anpassung des Start </w:t>
-      </w:r>
-      <w:proofErr w:type="spellStart"/>
-      <w:r>
-        <w:t>scripts</w:t>
-      </w:r>
-      <w:proofErr w:type="spellEnd"/>
-      <w:r>
-        <w:t>:</w:t>
-      </w:r>
-      <w:bookmarkEnd w:id="5"/>
+      <w:bookmarkEnd w:id="6"/>
     </w:p>
     <w:p>
       <w:r>
@@ -1935,6 +2095,7 @@
         <w:rPr>
           <w:b/>
         </w:rPr>
+        <w:lastRenderedPageBreak/>
         <w:t>INSTPATH</w:t>
       </w:r>
       <w:r>
@@ -2080,162 +2241,1430 @@
     </w:p>
     <w:p>
       <w:r>
+        <w:t>PIDFILE=/</w:t>
+      </w:r>
+      <w:proofErr w:type="spellStart"/>
+      <w:r>
+        <w:t>var</w:t>
+      </w:r>
+      <w:proofErr w:type="spellEnd"/>
+      <w:r>
+        <w:t>/</w:t>
+      </w:r>
+      <w:proofErr w:type="spellStart"/>
+      <w:r>
+        <w:t>run</w:t>
+      </w:r>
+      <w:proofErr w:type="spellEnd"/>
+      <w:r>
+        <w:t>/$</w:t>
+      </w:r>
+      <w:proofErr w:type="spellStart"/>
+      <w:r>
+        <w:t>NAME.pid</w:t>
+      </w:r>
+      <w:proofErr w:type="spellEnd"/>
+    </w:p>
+    <w:p>
+      <w:pPr>
+        <w:pBdr>
+          <w:top w:val="single" w:sz="4" w:space="1" w:color="auto"/>
+          <w:left w:val="single" w:sz="4" w:space="4" w:color="auto"/>
+          <w:bottom w:val="single" w:sz="4" w:space="1" w:color="auto"/>
+          <w:right w:val="single" w:sz="4" w:space="4" w:color="auto"/>
+        </w:pBdr>
+        <w:rPr>
+          <w:i/>
+          <w:sz w:val="18"/>
+        </w:rPr>
+      </w:pPr>
+      <w:r>
+        <w:rPr>
+          <w:i/>
+          <w:sz w:val="18"/>
+        </w:rPr>
+        <w:t>#! /bin/sh</w:t>
+      </w:r>
+    </w:p>
+    <w:p>
+      <w:pPr>
+        <w:pBdr>
+          <w:top w:val="single" w:sz="4" w:space="1" w:color="auto"/>
+          <w:left w:val="single" w:sz="4" w:space="4" w:color="auto"/>
+          <w:bottom w:val="single" w:sz="4" w:space="1" w:color="auto"/>
+          <w:right w:val="single" w:sz="4" w:space="4" w:color="auto"/>
+        </w:pBdr>
+        <w:rPr>
+          <w:i/>
+          <w:sz w:val="18"/>
+        </w:rPr>
+      </w:pPr>
+      <w:r>
+        <w:rPr>
+          <w:i/>
+          <w:sz w:val="18"/>
+        </w:rPr>
+        <w:t>### BEGIN INIT INFO</w:t>
+      </w:r>
+    </w:p>
+    <w:p>
+      <w:pPr>
+        <w:pBdr>
+          <w:top w:val="single" w:sz="4" w:space="1" w:color="auto"/>
+          <w:left w:val="single" w:sz="4" w:space="4" w:color="auto"/>
+          <w:bottom w:val="single" w:sz="4" w:space="1" w:color="auto"/>
+          <w:right w:val="single" w:sz="4" w:space="4" w:color="auto"/>
+        </w:pBdr>
+        <w:rPr>
+          <w:i/>
+          <w:sz w:val="18"/>
+        </w:rPr>
+      </w:pPr>
+      <w:r>
+        <w:rPr>
+          <w:i/>
+          <w:sz w:val="18"/>
+        </w:rPr>
+        <w:t xml:space="preserve"># </w:t>
+      </w:r>
+      <w:proofErr w:type="spellStart"/>
+      <w:r>
+        <w:rPr>
+          <w:i/>
+          <w:sz w:val="18"/>
+        </w:rPr>
+        <w:t>Provides</w:t>
+      </w:r>
+      <w:proofErr w:type="spellEnd"/>
+      <w:r>
+        <w:rPr>
+          <w:i/>
+          <w:sz w:val="18"/>
+        </w:rPr>
+        <w:t xml:space="preserve">: Python </w:t>
+      </w:r>
+      <w:proofErr w:type="spellStart"/>
+      <w:r>
+        <w:rPr>
+          <w:i/>
+          <w:sz w:val="18"/>
+        </w:rPr>
+        <w:t>script</w:t>
+      </w:r>
+      <w:proofErr w:type="spellEnd"/>
+    </w:p>
+    <w:p>
+      <w:pPr>
+        <w:pBdr>
+          <w:top w:val="single" w:sz="4" w:space="1" w:color="auto"/>
+          <w:left w:val="single" w:sz="4" w:space="4" w:color="auto"/>
+          <w:bottom w:val="single" w:sz="4" w:space="1" w:color="auto"/>
+          <w:right w:val="single" w:sz="4" w:space="4" w:color="auto"/>
+        </w:pBdr>
+        <w:rPr>
+          <w:i/>
+          <w:sz w:val="18"/>
+        </w:rPr>
+      </w:pPr>
+      <w:r>
+        <w:rPr>
+          <w:i/>
+          <w:sz w:val="18"/>
+        </w:rPr>
+        <w:t xml:space="preserve"># </w:t>
+      </w:r>
+      <w:proofErr w:type="spellStart"/>
+      <w:r>
+        <w:rPr>
+          <w:i/>
+          <w:sz w:val="18"/>
+        </w:rPr>
+        <w:t>Required</w:t>
+      </w:r>
+      <w:proofErr w:type="spellEnd"/>
+      <w:r>
+        <w:rPr>
+          <w:i/>
+          <w:sz w:val="18"/>
+        </w:rPr>
+        <w:t>-Start: $</w:t>
+      </w:r>
+      <w:proofErr w:type="spellStart"/>
+      <w:r>
+        <w:rPr>
+          <w:i/>
+          <w:sz w:val="18"/>
+        </w:rPr>
+        <w:t>local_fs</w:t>
+      </w:r>
+      <w:proofErr w:type="spellEnd"/>
+      <w:r>
+        <w:rPr>
+          <w:i/>
+          <w:sz w:val="18"/>
+        </w:rPr>
+        <w:t xml:space="preserve"> $</w:t>
+      </w:r>
+      <w:proofErr w:type="spellStart"/>
+      <w:r>
+        <w:rPr>
+          <w:i/>
+          <w:sz w:val="18"/>
+        </w:rPr>
+        <w:t>remote_fs</w:t>
+      </w:r>
+      <w:proofErr w:type="spellEnd"/>
+      <w:r>
+        <w:rPr>
+          <w:i/>
+          <w:sz w:val="18"/>
+        </w:rPr>
+        <w:t xml:space="preserve"> $network $</w:t>
+      </w:r>
+      <w:proofErr w:type="spellStart"/>
+      <w:r>
+        <w:rPr>
+          <w:i/>
+          <w:sz w:val="18"/>
+        </w:rPr>
+        <w:t>syslog</w:t>
+      </w:r>
+      <w:proofErr w:type="spellEnd"/>
+    </w:p>
+    <w:p>
+      <w:pPr>
+        <w:pBdr>
+          <w:top w:val="single" w:sz="4" w:space="1" w:color="auto"/>
+          <w:left w:val="single" w:sz="4" w:space="4" w:color="auto"/>
+          <w:bottom w:val="single" w:sz="4" w:space="1" w:color="auto"/>
+          <w:right w:val="single" w:sz="4" w:space="4" w:color="auto"/>
+        </w:pBdr>
+        <w:rPr>
+          <w:i/>
+          <w:sz w:val="18"/>
+        </w:rPr>
+      </w:pPr>
+      <w:r>
+        <w:rPr>
+          <w:i/>
+          <w:sz w:val="18"/>
+        </w:rPr>
+        <w:t xml:space="preserve"># </w:t>
+      </w:r>
+      <w:proofErr w:type="spellStart"/>
+      <w:r>
+        <w:rPr>
+          <w:i/>
+          <w:sz w:val="18"/>
+        </w:rPr>
+        <w:t>Required-Stop</w:t>
+      </w:r>
+      <w:proofErr w:type="spellEnd"/>
+      <w:r>
+        <w:rPr>
+          <w:i/>
+          <w:sz w:val="18"/>
+        </w:rPr>
+        <w:t>: $</w:t>
+      </w:r>
+      <w:proofErr w:type="spellStart"/>
+      <w:r>
+        <w:rPr>
+          <w:i/>
+          <w:sz w:val="18"/>
+        </w:rPr>
+        <w:t>local_fs</w:t>
+      </w:r>
+      <w:proofErr w:type="spellEnd"/>
+      <w:r>
+        <w:rPr>
+          <w:i/>
+          <w:sz w:val="18"/>
+        </w:rPr>
+        <w:t xml:space="preserve"> $</w:t>
+      </w:r>
+      <w:proofErr w:type="spellStart"/>
+      <w:r>
+        <w:rPr>
+          <w:i/>
+          <w:sz w:val="18"/>
+        </w:rPr>
+        <w:t>remote_fs</w:t>
+      </w:r>
+      <w:proofErr w:type="spellEnd"/>
+      <w:r>
+        <w:rPr>
+          <w:i/>
+          <w:sz w:val="18"/>
+        </w:rPr>
+        <w:t xml:space="preserve"> $network $</w:t>
+      </w:r>
+      <w:proofErr w:type="spellStart"/>
+      <w:r>
+        <w:rPr>
+          <w:i/>
+          <w:sz w:val="18"/>
+        </w:rPr>
+        <w:t>syslog</w:t>
+      </w:r>
+      <w:proofErr w:type="spellEnd"/>
+    </w:p>
+    <w:p>
+      <w:pPr>
+        <w:pBdr>
+          <w:top w:val="single" w:sz="4" w:space="1" w:color="auto"/>
+          <w:left w:val="single" w:sz="4" w:space="4" w:color="auto"/>
+          <w:bottom w:val="single" w:sz="4" w:space="1" w:color="auto"/>
+          <w:right w:val="single" w:sz="4" w:space="4" w:color="auto"/>
+        </w:pBdr>
+        <w:rPr>
+          <w:i/>
+          <w:sz w:val="18"/>
+        </w:rPr>
+      </w:pPr>
+      <w:r>
+        <w:rPr>
+          <w:i/>
+          <w:sz w:val="18"/>
+        </w:rPr>
+        <w:t># Default-Start: 2 3 4 5</w:t>
+      </w:r>
+    </w:p>
+    <w:p>
+      <w:pPr>
+        <w:pBdr>
+          <w:top w:val="single" w:sz="4" w:space="1" w:color="auto"/>
+          <w:left w:val="single" w:sz="4" w:space="4" w:color="auto"/>
+          <w:bottom w:val="single" w:sz="4" w:space="1" w:color="auto"/>
+          <w:right w:val="single" w:sz="4" w:space="4" w:color="auto"/>
+        </w:pBdr>
+        <w:rPr>
+          <w:i/>
+          <w:sz w:val="18"/>
+        </w:rPr>
+      </w:pPr>
+      <w:r>
+        <w:rPr>
+          <w:i/>
+          <w:sz w:val="18"/>
+        </w:rPr>
+        <w:t># Default-</w:t>
+      </w:r>
+      <w:proofErr w:type="spellStart"/>
+      <w:r>
+        <w:rPr>
+          <w:i/>
+          <w:sz w:val="18"/>
+        </w:rPr>
+        <w:t>Stop</w:t>
+      </w:r>
+      <w:proofErr w:type="spellEnd"/>
+      <w:r>
+        <w:rPr>
+          <w:i/>
+          <w:sz w:val="18"/>
+        </w:rPr>
+        <w:t>: 0 1 6</w:t>
+      </w:r>
+    </w:p>
+    <w:p>
+      <w:pPr>
+        <w:pBdr>
+          <w:top w:val="single" w:sz="4" w:space="1" w:color="auto"/>
+          <w:left w:val="single" w:sz="4" w:space="4" w:color="auto"/>
+          <w:bottom w:val="single" w:sz="4" w:space="1" w:color="auto"/>
+          <w:right w:val="single" w:sz="4" w:space="4" w:color="auto"/>
+        </w:pBdr>
+        <w:rPr>
+          <w:i/>
+          <w:sz w:val="18"/>
+        </w:rPr>
+      </w:pPr>
+      <w:r>
+        <w:rPr>
+          <w:i/>
+          <w:sz w:val="18"/>
+        </w:rPr>
+        <w:t xml:space="preserve"># Short-Description: Start Python </w:t>
+      </w:r>
+      <w:proofErr w:type="spellStart"/>
+      <w:r>
+        <w:rPr>
+          <w:i/>
+          <w:sz w:val="18"/>
+        </w:rPr>
+        <w:t>script</w:t>
+      </w:r>
+      <w:proofErr w:type="spellEnd"/>
+      <w:r>
+        <w:rPr>
+          <w:i/>
+          <w:sz w:val="18"/>
+        </w:rPr>
+        <w:t xml:space="preserve"> at </w:t>
+      </w:r>
+      <w:proofErr w:type="spellStart"/>
+      <w:r>
+        <w:rPr>
+          <w:i/>
+          <w:sz w:val="18"/>
+        </w:rPr>
+        <w:t>boot</w:t>
+      </w:r>
+      <w:proofErr w:type="spellEnd"/>
+      <w:r>
+        <w:rPr>
+          <w:i/>
+          <w:sz w:val="18"/>
+        </w:rPr>
+        <w:t xml:space="preserve"> time</w:t>
+      </w:r>
+    </w:p>
+    <w:p>
+      <w:pPr>
+        <w:pBdr>
+          <w:top w:val="single" w:sz="4" w:space="1" w:color="auto"/>
+          <w:left w:val="single" w:sz="4" w:space="4" w:color="auto"/>
+          <w:bottom w:val="single" w:sz="4" w:space="1" w:color="auto"/>
+          <w:right w:val="single" w:sz="4" w:space="4" w:color="auto"/>
+        </w:pBdr>
+        <w:rPr>
+          <w:i/>
+          <w:sz w:val="18"/>
+        </w:rPr>
+      </w:pPr>
+      <w:r>
+        <w:rPr>
+          <w:i/>
+          <w:sz w:val="18"/>
+        </w:rPr>
+        <w:t xml:space="preserve"># Description: Start Python </w:t>
+      </w:r>
+      <w:proofErr w:type="spellStart"/>
+      <w:r>
+        <w:rPr>
+          <w:i/>
+          <w:sz w:val="18"/>
+        </w:rPr>
+        <w:t>script</w:t>
+      </w:r>
+      <w:proofErr w:type="spellEnd"/>
+      <w:r>
+        <w:rPr>
+          <w:i/>
+          <w:sz w:val="18"/>
+        </w:rPr>
+        <w:t xml:space="preserve"> at </w:t>
+      </w:r>
+      <w:proofErr w:type="spellStart"/>
+      <w:r>
+        <w:rPr>
+          <w:i/>
+          <w:sz w:val="18"/>
+        </w:rPr>
+        <w:t>boot</w:t>
+      </w:r>
+      <w:proofErr w:type="spellEnd"/>
+      <w:r>
+        <w:rPr>
+          <w:i/>
+          <w:sz w:val="18"/>
+        </w:rPr>
+        <w:t xml:space="preserve"> tim</w:t>
+      </w:r>
+    </w:p>
+    <w:p>
+      <w:pPr>
+        <w:pBdr>
+          <w:top w:val="single" w:sz="4" w:space="1" w:color="auto"/>
+          <w:left w:val="single" w:sz="4" w:space="4" w:color="auto"/>
+          <w:bottom w:val="single" w:sz="4" w:space="1" w:color="auto"/>
+          <w:right w:val="single" w:sz="4" w:space="4" w:color="auto"/>
+        </w:pBdr>
+        <w:rPr>
+          <w:i/>
+          <w:sz w:val="18"/>
+        </w:rPr>
+      </w:pPr>
+      <w:r>
+        <w:rPr>
+          <w:i/>
+          <w:sz w:val="18"/>
+        </w:rPr>
+        <w:t>#</w:t>
+      </w:r>
+      <w:r>
+        <w:rPr>
+          <w:i/>
+          <w:sz w:val="18"/>
+        </w:rPr>
+        <w:t xml:space="preserve"> Version 1.0</w:t>
+      </w:r>
+    </w:p>
+    <w:p>
+      <w:pPr>
+        <w:pBdr>
+          <w:top w:val="single" w:sz="4" w:space="1" w:color="auto"/>
+          <w:left w:val="single" w:sz="4" w:space="4" w:color="auto"/>
+          <w:bottom w:val="single" w:sz="4" w:space="1" w:color="auto"/>
+          <w:right w:val="single" w:sz="4" w:space="4" w:color="auto"/>
+        </w:pBdr>
+        <w:rPr>
+          <w:i/>
+          <w:sz w:val="18"/>
+        </w:rPr>
+      </w:pPr>
+      <w:r>
+        <w:rPr>
+          <w:i/>
+          <w:sz w:val="18"/>
+        </w:rPr>
+        <w:t>#</w:t>
+      </w:r>
+    </w:p>
+    <w:p>
+      <w:pPr>
+        <w:pBdr>
+          <w:top w:val="single" w:sz="4" w:space="1" w:color="auto"/>
+          <w:left w:val="single" w:sz="4" w:space="4" w:color="auto"/>
+          <w:bottom w:val="single" w:sz="4" w:space="1" w:color="auto"/>
+          <w:right w:val="single" w:sz="4" w:space="4" w:color="auto"/>
+        </w:pBdr>
+        <w:rPr>
+          <w:i/>
+          <w:sz w:val="18"/>
+        </w:rPr>
+      </w:pPr>
+      <w:r>
+        <w:rPr>
+          <w:i/>
+          <w:sz w:val="18"/>
+        </w:rPr>
+        <w:t>### END INIT INFO</w:t>
+      </w:r>
+    </w:p>
+    <w:p>
+      <w:pPr>
+        <w:pBdr>
+          <w:top w:val="single" w:sz="4" w:space="1" w:color="auto"/>
+          <w:left w:val="single" w:sz="4" w:space="4" w:color="auto"/>
+          <w:bottom w:val="single" w:sz="4" w:space="1" w:color="auto"/>
+          <w:right w:val="single" w:sz="4" w:space="4" w:color="auto"/>
+        </w:pBdr>
+        <w:rPr>
+          <w:i/>
+          <w:sz w:val="18"/>
+        </w:rPr>
+      </w:pPr>
+      <w:r>
+        <w:rPr>
+          <w:i/>
+          <w:sz w:val="18"/>
+        </w:rPr>
+        <w:t xml:space="preserve"> </w:t>
+      </w:r>
+    </w:p>
+    <w:p>
+      <w:pPr>
+        <w:pBdr>
+          <w:top w:val="single" w:sz="4" w:space="1" w:color="auto"/>
+          <w:left w:val="single" w:sz="4" w:space="4" w:color="auto"/>
+          <w:bottom w:val="single" w:sz="4" w:space="1" w:color="auto"/>
+          <w:right w:val="single" w:sz="4" w:space="4" w:color="auto"/>
+        </w:pBdr>
+        <w:rPr>
+          <w:i/>
+          <w:sz w:val="18"/>
+        </w:rPr>
+      </w:pPr>
+      <w:r>
+        <w:rPr>
+          <w:i/>
+          <w:sz w:val="18"/>
+        </w:rPr>
+        <w:t>DAEMON=</w:t>
+      </w:r>
+      <w:r>
+        <w:rPr>
+          <w:b/>
+          <w:i/>
+        </w:rPr>
+        <w:t>INSTPATH</w:t>
+      </w:r>
+    </w:p>
+    <w:p>
+      <w:pPr>
+        <w:pBdr>
+          <w:top w:val="single" w:sz="4" w:space="1" w:color="auto"/>
+          <w:left w:val="single" w:sz="4" w:space="4" w:color="auto"/>
+          <w:bottom w:val="single" w:sz="4" w:space="1" w:color="auto"/>
+          <w:right w:val="single" w:sz="4" w:space="4" w:color="auto"/>
+        </w:pBdr>
+        <w:rPr>
+          <w:b/>
+          <w:i/>
+          <w:sz w:val="18"/>
+        </w:rPr>
+      </w:pPr>
+      <w:r>
+        <w:rPr>
+          <w:i/>
+          <w:sz w:val="18"/>
+        </w:rPr>
+        <w:t>NAME=</w:t>
+      </w:r>
+      <w:proofErr w:type="spellStart"/>
+      <w:r>
+        <w:rPr>
+          <w:b/>
+          <w:i/>
+          <w:sz w:val="18"/>
+        </w:rPr>
+        <w:t>NAMEofSERVER</w:t>
+      </w:r>
+      <w:proofErr w:type="spellEnd"/>
+    </w:p>
+    <w:p>
+      <w:pPr>
+        <w:pBdr>
+          <w:top w:val="single" w:sz="4" w:space="1" w:color="auto"/>
+          <w:left w:val="single" w:sz="4" w:space="4" w:color="auto"/>
+          <w:bottom w:val="single" w:sz="4" w:space="1" w:color="auto"/>
+          <w:right w:val="single" w:sz="4" w:space="4" w:color="auto"/>
+        </w:pBdr>
+        <w:rPr>
+          <w:i/>
+          <w:sz w:val="18"/>
+        </w:rPr>
+      </w:pPr>
+      <w:proofErr w:type="spellStart"/>
+      <w:r>
+        <w:rPr>
+          <w:i/>
+          <w:sz w:val="18"/>
+        </w:rPr>
+        <w:t>HMCUser</w:t>
+      </w:r>
+      <w:proofErr w:type="spellEnd"/>
+      <w:r>
+        <w:rPr>
+          <w:i/>
+          <w:sz w:val="18"/>
+        </w:rPr>
+        <w:t>=</w:t>
+      </w:r>
+      <w:proofErr w:type="spellStart"/>
+      <w:r>
+        <w:rPr>
+          <w:i/>
+          <w:sz w:val="18"/>
+        </w:rPr>
+        <w:t>hmc</w:t>
+      </w:r>
+      <w:proofErr w:type="spellEnd"/>
+    </w:p>
+    <w:p>
+      <w:pPr>
+        <w:pBdr>
+          <w:top w:val="single" w:sz="4" w:space="1" w:color="auto"/>
+          <w:left w:val="single" w:sz="4" w:space="4" w:color="auto"/>
+          <w:bottom w:val="single" w:sz="4" w:space="1" w:color="auto"/>
+          <w:right w:val="single" w:sz="4" w:space="4" w:color="auto"/>
+        </w:pBdr>
+        <w:rPr>
+          <w:i/>
+          <w:sz w:val="18"/>
+        </w:rPr>
+      </w:pPr>
+      <w:r>
+        <w:rPr>
+          <w:i/>
+          <w:sz w:val="18"/>
+        </w:rPr>
+        <w:t>PIDFILE=/</w:t>
+      </w:r>
+      <w:proofErr w:type="spellStart"/>
+      <w:r>
+        <w:rPr>
+          <w:i/>
+          <w:sz w:val="18"/>
+        </w:rPr>
+        <w:t>var</w:t>
+      </w:r>
+      <w:proofErr w:type="spellEnd"/>
+      <w:r>
+        <w:rPr>
+          <w:i/>
+          <w:sz w:val="18"/>
+        </w:rPr>
+        <w:t>/</w:t>
+      </w:r>
+      <w:proofErr w:type="spellStart"/>
+      <w:r>
+        <w:rPr>
+          <w:i/>
+          <w:sz w:val="18"/>
+        </w:rPr>
+        <w:t>run</w:t>
+      </w:r>
+      <w:proofErr w:type="spellEnd"/>
+      <w:r>
+        <w:rPr>
+          <w:i/>
+          <w:sz w:val="18"/>
+        </w:rPr>
+        <w:t>/$</w:t>
+      </w:r>
+      <w:proofErr w:type="spellStart"/>
+      <w:r>
+        <w:rPr>
+          <w:i/>
+          <w:sz w:val="18"/>
+        </w:rPr>
+        <w:t>NAME.pid</w:t>
+      </w:r>
+      <w:proofErr w:type="spellEnd"/>
+    </w:p>
+    <w:p>
+      <w:pPr>
+        <w:pBdr>
+          <w:top w:val="single" w:sz="4" w:space="1" w:color="auto"/>
+          <w:left w:val="single" w:sz="4" w:space="4" w:color="auto"/>
+          <w:bottom w:val="single" w:sz="4" w:space="1" w:color="auto"/>
+          <w:right w:val="single" w:sz="4" w:space="4" w:color="auto"/>
+        </w:pBdr>
+        <w:rPr>
+          <w:i/>
+          <w:sz w:val="18"/>
+        </w:rPr>
+      </w:pPr>
+      <w:r>
+        <w:rPr>
+          <w:i/>
+          <w:sz w:val="18"/>
+        </w:rPr>
+        <w:t xml:space="preserve"> </w:t>
+      </w:r>
+    </w:p>
+    <w:p>
+      <w:pPr>
+        <w:pBdr>
+          <w:top w:val="single" w:sz="4" w:space="1" w:color="auto"/>
+          <w:left w:val="single" w:sz="4" w:space="4" w:color="auto"/>
+          <w:bottom w:val="single" w:sz="4" w:space="1" w:color="auto"/>
+          <w:right w:val="single" w:sz="4" w:space="4" w:color="auto"/>
+        </w:pBdr>
+        <w:rPr>
+          <w:i/>
+          <w:sz w:val="18"/>
+        </w:rPr>
+      </w:pPr>
+      <w:r>
+        <w:rPr>
+          <w:i/>
+          <w:sz w:val="18"/>
+        </w:rPr>
+        <w:t>#</w:t>
+      </w:r>
+      <w:proofErr w:type="spellStart"/>
+      <w:r>
+        <w:rPr>
+          <w:i/>
+          <w:sz w:val="18"/>
+        </w:rPr>
+        <w:t>test</w:t>
+      </w:r>
+      <w:proofErr w:type="spellEnd"/>
+      <w:r>
+        <w:rPr>
+          <w:i/>
+          <w:sz w:val="18"/>
+        </w:rPr>
+        <w:t xml:space="preserve"> -x $DAEMON || </w:t>
+      </w:r>
+      <w:proofErr w:type="spellStart"/>
+      <w:r>
+        <w:rPr>
+          <w:i/>
+          <w:sz w:val="18"/>
+        </w:rPr>
+        <w:t>exit</w:t>
+      </w:r>
+      <w:proofErr w:type="spellEnd"/>
+      <w:r>
+        <w:rPr>
+          <w:i/>
+          <w:sz w:val="18"/>
+        </w:rPr>
+        <w:t xml:space="preserve"> 0</w:t>
+      </w:r>
+    </w:p>
+    <w:p>
+      <w:pPr>
+        <w:pBdr>
+          <w:top w:val="single" w:sz="4" w:space="1" w:color="auto"/>
+          <w:left w:val="single" w:sz="4" w:space="4" w:color="auto"/>
+          <w:bottom w:val="single" w:sz="4" w:space="1" w:color="auto"/>
+          <w:right w:val="single" w:sz="4" w:space="4" w:color="auto"/>
+        </w:pBdr>
+        <w:rPr>
+          <w:i/>
+          <w:sz w:val="18"/>
+        </w:rPr>
+      </w:pPr>
+      <w:r>
+        <w:rPr>
+          <w:i/>
+          <w:sz w:val="18"/>
+        </w:rPr>
+        <w:t xml:space="preserve"> </w:t>
+      </w:r>
+    </w:p>
+    <w:p>
+      <w:pPr>
+        <w:pBdr>
+          <w:top w:val="single" w:sz="4" w:space="1" w:color="auto"/>
+          <w:left w:val="single" w:sz="4" w:space="4" w:color="auto"/>
+          <w:bottom w:val="single" w:sz="4" w:space="1" w:color="auto"/>
+          <w:right w:val="single" w:sz="4" w:space="4" w:color="auto"/>
+        </w:pBdr>
+        <w:rPr>
+          <w:i/>
+          <w:sz w:val="18"/>
+        </w:rPr>
+      </w:pPr>
+      <w:r>
+        <w:rPr>
+          <w:i/>
+          <w:sz w:val="18"/>
+        </w:rPr>
+        <w:t>. /</w:t>
+      </w:r>
+      <w:proofErr w:type="spellStart"/>
+      <w:r>
+        <w:rPr>
+          <w:i/>
+          <w:sz w:val="18"/>
+        </w:rPr>
+        <w:t>lib</w:t>
+      </w:r>
+      <w:proofErr w:type="spellEnd"/>
+      <w:r>
+        <w:rPr>
+          <w:i/>
+          <w:sz w:val="18"/>
+        </w:rPr>
+        <w:t>/</w:t>
+      </w:r>
+      <w:proofErr w:type="spellStart"/>
+      <w:r>
+        <w:rPr>
+          <w:i/>
+          <w:sz w:val="18"/>
+        </w:rPr>
+        <w:t>lsb</w:t>
+      </w:r>
+      <w:proofErr w:type="spellEnd"/>
+      <w:r>
+        <w:rPr>
+          <w:i/>
+          <w:sz w:val="18"/>
+        </w:rPr>
+        <w:t>/</w:t>
+      </w:r>
+      <w:proofErr w:type="spellStart"/>
+      <w:r>
+        <w:rPr>
+          <w:i/>
+          <w:sz w:val="18"/>
+        </w:rPr>
+        <w:t>init-functions</w:t>
+      </w:r>
+      <w:proofErr w:type="spellEnd"/>
+    </w:p>
+    <w:p>
+      <w:pPr>
+        <w:pBdr>
+          <w:top w:val="single" w:sz="4" w:space="1" w:color="auto"/>
+          <w:left w:val="single" w:sz="4" w:space="4" w:color="auto"/>
+          <w:bottom w:val="single" w:sz="4" w:space="1" w:color="auto"/>
+          <w:right w:val="single" w:sz="4" w:space="4" w:color="auto"/>
+        </w:pBdr>
+        <w:rPr>
+          <w:i/>
+          <w:sz w:val="18"/>
+        </w:rPr>
+      </w:pPr>
+      <w:r>
+        <w:rPr>
+          <w:i/>
+          <w:sz w:val="18"/>
+        </w:rPr>
+        <w:t xml:space="preserve"> </w:t>
+      </w:r>
+    </w:p>
+    <w:p>
+      <w:pPr>
+        <w:pBdr>
+          <w:top w:val="single" w:sz="4" w:space="1" w:color="auto"/>
+          <w:left w:val="single" w:sz="4" w:space="4" w:color="auto"/>
+          <w:bottom w:val="single" w:sz="4" w:space="1" w:color="auto"/>
+          <w:right w:val="single" w:sz="4" w:space="4" w:color="auto"/>
+        </w:pBdr>
+        <w:rPr>
+          <w:i/>
+          <w:sz w:val="18"/>
+        </w:rPr>
+      </w:pPr>
+      <w:proofErr w:type="spellStart"/>
+      <w:r>
+        <w:rPr>
+          <w:i/>
+          <w:sz w:val="18"/>
+        </w:rPr>
+        <w:t>case</w:t>
+      </w:r>
+      <w:proofErr w:type="spellEnd"/>
+      <w:r>
+        <w:rPr>
+          <w:i/>
+          <w:sz w:val="18"/>
+        </w:rPr>
+        <w:t xml:space="preserve"> "$1" in</w:t>
+      </w:r>
+    </w:p>
+    <w:p>
+      <w:pPr>
+        <w:pBdr>
+          <w:top w:val="single" w:sz="4" w:space="1" w:color="auto"/>
+          <w:left w:val="single" w:sz="4" w:space="4" w:color="auto"/>
+          <w:bottom w:val="single" w:sz="4" w:space="1" w:color="auto"/>
+          <w:right w:val="single" w:sz="4" w:space="4" w:color="auto"/>
+        </w:pBdr>
+        <w:rPr>
+          <w:i/>
+          <w:sz w:val="18"/>
+        </w:rPr>
+      </w:pPr>
+      <w:r>
+        <w:rPr>
+          <w:i/>
+          <w:sz w:val="18"/>
+        </w:rPr>
+        <w:t xml:space="preserve"> </w:t>
+      </w:r>
+      <w:proofErr w:type="spellStart"/>
+      <w:r>
+        <w:rPr>
+          <w:i/>
+          <w:sz w:val="18"/>
+        </w:rPr>
+        <w:t>start</w:t>
+      </w:r>
+      <w:proofErr w:type="spellEnd"/>
+      <w:r>
+        <w:rPr>
+          <w:i/>
+          <w:sz w:val="18"/>
+        </w:rPr>
+        <w:t>)</w:t>
+      </w:r>
+    </w:p>
+    <w:p>
+      <w:pPr>
+        <w:pBdr>
+          <w:top w:val="single" w:sz="4" w:space="1" w:color="auto"/>
+          <w:left w:val="single" w:sz="4" w:space="4" w:color="auto"/>
+          <w:bottom w:val="single" w:sz="4" w:space="1" w:color="auto"/>
+          <w:right w:val="single" w:sz="4" w:space="4" w:color="auto"/>
+        </w:pBdr>
+        <w:rPr>
+          <w:i/>
+          <w:sz w:val="18"/>
+        </w:rPr>
+      </w:pPr>
+      <w:r>
+        <w:rPr>
+          <w:i/>
+          <w:sz w:val="18"/>
+        </w:rPr>
+        <w:t xml:space="preserve">   </w:t>
+      </w:r>
+      <w:proofErr w:type="spellStart"/>
+      <w:r>
+        <w:rPr>
+          <w:i/>
+          <w:sz w:val="18"/>
+        </w:rPr>
+        <w:t>log_daemon_msg</w:t>
+      </w:r>
+      <w:proofErr w:type="spellEnd"/>
+      <w:r>
+        <w:rPr>
+          <w:i/>
+          <w:sz w:val="18"/>
+        </w:rPr>
+        <w:t xml:space="preserve"> "</w:t>
+      </w:r>
+      <w:proofErr w:type="spellStart"/>
+      <w:r>
+        <w:rPr>
+          <w:i/>
+          <w:sz w:val="18"/>
+        </w:rPr>
+        <w:t>Starting</w:t>
+      </w:r>
+      <w:proofErr w:type="spellEnd"/>
+      <w:r>
+        <w:rPr>
+          <w:i/>
+          <w:sz w:val="18"/>
+        </w:rPr>
+        <w:t xml:space="preserve"> </w:t>
+      </w:r>
+      <w:proofErr w:type="spellStart"/>
+      <w:r>
+        <w:rPr>
+          <w:i/>
+          <w:sz w:val="18"/>
+        </w:rPr>
+        <w:t>system</w:t>
+      </w:r>
+      <w:proofErr w:type="spellEnd"/>
+      <w:r>
+        <w:rPr>
+          <w:i/>
+          <w:sz w:val="18"/>
+        </w:rPr>
+        <w:t xml:space="preserve"> $DAEMON_NAME </w:t>
+      </w:r>
+      <w:proofErr w:type="spellStart"/>
+      <w:r>
+        <w:rPr>
+          <w:i/>
+          <w:sz w:val="18"/>
+        </w:rPr>
+        <w:t>daemon</w:t>
+      </w:r>
+      <w:proofErr w:type="spellEnd"/>
+      <w:r>
+        <w:rPr>
+          <w:i/>
+          <w:sz w:val="18"/>
+        </w:rPr>
+        <w:t>"</w:t>
+      </w:r>
+    </w:p>
+    <w:p>
+      <w:pPr>
+        <w:pBdr>
+          <w:top w:val="single" w:sz="4" w:space="1" w:color="auto"/>
+          <w:left w:val="single" w:sz="4" w:space="4" w:color="auto"/>
+          <w:bottom w:val="single" w:sz="4" w:space="1" w:color="auto"/>
+          <w:right w:val="single" w:sz="4" w:space="4" w:color="auto"/>
+        </w:pBdr>
+        <w:rPr>
+          <w:i/>
+          <w:sz w:val="18"/>
+        </w:rPr>
+      </w:pPr>
+      <w:r>
+        <w:rPr>
+          <w:i/>
+          <w:sz w:val="18"/>
+        </w:rPr>
+        <w:t xml:space="preserve">   start-</w:t>
+      </w:r>
+      <w:proofErr w:type="spellStart"/>
+      <w:r>
+        <w:rPr>
+          <w:i/>
+          <w:sz w:val="18"/>
+        </w:rPr>
+        <w:t>stop</w:t>
+      </w:r>
+      <w:proofErr w:type="spellEnd"/>
+      <w:r>
+        <w:rPr>
+          <w:i/>
+          <w:sz w:val="18"/>
+        </w:rPr>
+        <w:t>-</w:t>
+      </w:r>
+      <w:proofErr w:type="spellStart"/>
+      <w:r>
+        <w:rPr>
+          <w:i/>
+          <w:sz w:val="18"/>
+        </w:rPr>
+        <w:t>daemon</w:t>
+      </w:r>
+      <w:proofErr w:type="spellEnd"/>
+      <w:r>
+        <w:rPr>
+          <w:i/>
+          <w:sz w:val="18"/>
+        </w:rPr>
+        <w:t xml:space="preserve"> </w:t>
+      </w:r>
+      <w:r>
+        <w:rPr>
+          <w:i/>
+          <w:sz w:val="18"/>
+        </w:rPr>
+        <w:t>--</w:t>
+      </w:r>
+      <w:proofErr w:type="spellStart"/>
+      <w:r>
+        <w:rPr>
+          <w:i/>
+          <w:sz w:val="18"/>
+        </w:rPr>
+        <w:t>user</w:t>
+      </w:r>
+      <w:proofErr w:type="spellEnd"/>
+      <w:r>
+        <w:rPr>
+          <w:i/>
+          <w:sz w:val="18"/>
+        </w:rPr>
+        <w:t xml:space="preserve"> $</w:t>
+      </w:r>
+      <w:proofErr w:type="spellStart"/>
+      <w:r>
+        <w:rPr>
+          <w:i/>
+          <w:sz w:val="18"/>
+        </w:rPr>
+        <w:t>HMCUser</w:t>
+      </w:r>
+      <w:proofErr w:type="spellEnd"/>
+      <w:r>
+        <w:rPr>
+          <w:i/>
+          <w:sz w:val="18"/>
+        </w:rPr>
+        <w:t xml:space="preserve"> </w:t>
+      </w:r>
+      <w:r>
+        <w:rPr>
+          <w:i/>
+          <w:sz w:val="18"/>
+        </w:rPr>
+        <w:t>--</w:t>
+      </w:r>
+      <w:proofErr w:type="spellStart"/>
+      <w:r>
+        <w:rPr>
+          <w:i/>
+          <w:sz w:val="18"/>
+        </w:rPr>
+        <w:t>start</w:t>
+      </w:r>
+      <w:proofErr w:type="spellEnd"/>
+      <w:r>
+        <w:rPr>
+          <w:i/>
+          <w:sz w:val="18"/>
+        </w:rPr>
+        <w:t xml:space="preserve"> --</w:t>
+      </w:r>
+      <w:proofErr w:type="spellStart"/>
+      <w:r>
+        <w:rPr>
+          <w:i/>
+          <w:sz w:val="18"/>
+        </w:rPr>
+        <w:t>background</w:t>
+      </w:r>
+      <w:proofErr w:type="spellEnd"/>
+      <w:r>
+        <w:rPr>
+          <w:i/>
+          <w:sz w:val="18"/>
+        </w:rPr>
+        <w:t xml:space="preserve"> --</w:t>
+      </w:r>
+      <w:proofErr w:type="spellStart"/>
+      <w:r>
+        <w:rPr>
+          <w:i/>
+          <w:sz w:val="18"/>
+        </w:rPr>
+        <w:t>pidfile</w:t>
+      </w:r>
+      <w:proofErr w:type="spellEnd"/>
+      <w:r>
+        <w:rPr>
+          <w:i/>
+          <w:sz w:val="18"/>
+        </w:rPr>
+        <w:t xml:space="preserve"> $PIDFILE --</w:t>
+      </w:r>
+      <w:proofErr w:type="spellStart"/>
+      <w:r>
+        <w:rPr>
+          <w:i/>
+          <w:sz w:val="18"/>
+        </w:rPr>
+        <w:t>make-pidfile</w:t>
+      </w:r>
+      <w:proofErr w:type="spellEnd"/>
+      <w:r>
+        <w:rPr>
+          <w:i/>
+          <w:sz w:val="18"/>
+        </w:rPr>
+        <w:t xml:space="preserve"> --</w:t>
+      </w:r>
+      <w:proofErr w:type="spellStart"/>
+      <w:r>
+        <w:rPr>
+          <w:i/>
+          <w:sz w:val="18"/>
+        </w:rPr>
+        <w:t>exec</w:t>
+      </w:r>
+      <w:proofErr w:type="spellEnd"/>
+      <w:r>
+        <w:rPr>
+          <w:i/>
+          <w:sz w:val="18"/>
+        </w:rPr>
+        <w:t xml:space="preserve"> /</w:t>
+      </w:r>
+      <w:proofErr w:type="spellStart"/>
+      <w:r>
+        <w:rPr>
+          <w:i/>
+          <w:sz w:val="18"/>
+        </w:rPr>
+        <w:t>usr</w:t>
+      </w:r>
+      <w:proofErr w:type="spellEnd"/>
+      <w:r>
+        <w:rPr>
+          <w:i/>
+          <w:sz w:val="18"/>
+        </w:rPr>
+        <w:t xml:space="preserve">/bin/python3 $DAEMON &amp; </w:t>
+      </w:r>
+    </w:p>
+    <w:p>
+      <w:pPr>
+        <w:pBdr>
+          <w:top w:val="single" w:sz="4" w:space="1" w:color="auto"/>
+          <w:left w:val="single" w:sz="4" w:space="4" w:color="auto"/>
+          <w:bottom w:val="single" w:sz="4" w:space="1" w:color="auto"/>
+          <w:right w:val="single" w:sz="4" w:space="4" w:color="auto"/>
+        </w:pBdr>
+        <w:rPr>
+          <w:i/>
+          <w:sz w:val="18"/>
+        </w:rPr>
+      </w:pPr>
+      <w:r>
+        <w:rPr>
+          <w:i/>
+          <w:sz w:val="18"/>
+        </w:rPr>
+        <w:t xml:space="preserve">   </w:t>
+      </w:r>
+      <w:proofErr w:type="spellStart"/>
+      <w:r>
+        <w:rPr>
+          <w:i/>
+          <w:sz w:val="18"/>
+        </w:rPr>
+        <w:t>log_end_msg</w:t>
+      </w:r>
+      <w:proofErr w:type="spellEnd"/>
+      <w:r>
+        <w:rPr>
+          <w:i/>
+          <w:sz w:val="18"/>
+        </w:rPr>
+        <w:t xml:space="preserve"> $?</w:t>
+      </w:r>
+    </w:p>
+    <w:p>
+      <w:pPr>
+        <w:pBdr>
+          <w:top w:val="single" w:sz="4" w:space="1" w:color="auto"/>
+          <w:left w:val="single" w:sz="4" w:space="4" w:color="auto"/>
+          <w:bottom w:val="single" w:sz="4" w:space="1" w:color="auto"/>
+          <w:right w:val="single" w:sz="4" w:space="4" w:color="auto"/>
+        </w:pBdr>
+        <w:rPr>
+          <w:i/>
+          <w:sz w:val="18"/>
+        </w:rPr>
+      </w:pPr>
+      <w:r>
+        <w:rPr>
+          <w:i/>
+          <w:sz w:val="18"/>
+        </w:rPr>
+        <w:t xml:space="preserve">   ;;</w:t>
+      </w:r>
+    </w:p>
+    <w:p>
+      <w:pPr>
+        <w:pBdr>
+          <w:top w:val="single" w:sz="4" w:space="1" w:color="auto"/>
+          <w:left w:val="single" w:sz="4" w:space="4" w:color="auto"/>
+          <w:bottom w:val="single" w:sz="4" w:space="1" w:color="auto"/>
+          <w:right w:val="single" w:sz="4" w:space="4" w:color="auto"/>
+        </w:pBdr>
+        <w:rPr>
+          <w:i/>
+          <w:sz w:val="18"/>
+        </w:rPr>
+      </w:pPr>
+      <w:r>
+        <w:rPr>
+          <w:i/>
+          <w:sz w:val="18"/>
+        </w:rPr>
         <w:lastRenderedPageBreak/>
-        <w:t>PIDFILE=/</w:t>
-      </w:r>
-      <w:proofErr w:type="spellStart"/>
-      <w:r>
-        <w:t>var</w:t>
-      </w:r>
-      <w:proofErr w:type="spellEnd"/>
-      <w:r>
-        <w:t>/</w:t>
-      </w:r>
-      <w:proofErr w:type="spellStart"/>
-      <w:r>
-        <w:t>run</w:t>
-      </w:r>
-      <w:proofErr w:type="spellEnd"/>
-      <w:r>
-        <w:t>/$</w:t>
-      </w:r>
-      <w:proofErr w:type="spellStart"/>
-      <w:r>
-        <w:t>NAME.pid</w:t>
-      </w:r>
-      <w:proofErr w:type="spellEnd"/>
-    </w:p>
-    <w:p>
-      <w:pPr>
-        <w:pBdr>
-          <w:top w:val="single" w:sz="4" w:space="1" w:color="auto"/>
-          <w:left w:val="single" w:sz="4" w:space="4" w:color="auto"/>
-          <w:bottom w:val="single" w:sz="4" w:space="1" w:color="auto"/>
-          <w:right w:val="single" w:sz="4" w:space="4" w:color="auto"/>
-        </w:pBdr>
-        <w:rPr>
-          <w:i/>
-          <w:sz w:val="18"/>
-        </w:rPr>
-      </w:pPr>
-      <w:r>
-        <w:rPr>
-          <w:i/>
-          <w:sz w:val="18"/>
-        </w:rPr>
-        <w:t>#! /bin/sh</w:t>
-      </w:r>
-    </w:p>
-    <w:p>
-      <w:pPr>
-        <w:pBdr>
-          <w:top w:val="single" w:sz="4" w:space="1" w:color="auto"/>
-          <w:left w:val="single" w:sz="4" w:space="4" w:color="auto"/>
-          <w:bottom w:val="single" w:sz="4" w:space="1" w:color="auto"/>
-          <w:right w:val="single" w:sz="4" w:space="4" w:color="auto"/>
-        </w:pBdr>
-        <w:rPr>
-          <w:i/>
-          <w:sz w:val="18"/>
-        </w:rPr>
-      </w:pPr>
-      <w:r>
-        <w:rPr>
-          <w:i/>
-          <w:sz w:val="18"/>
-        </w:rPr>
-        <w:t>### BEGIN INIT INFO</w:t>
-      </w:r>
-    </w:p>
-    <w:p>
-      <w:pPr>
-        <w:pBdr>
-          <w:top w:val="single" w:sz="4" w:space="1" w:color="auto"/>
-          <w:left w:val="single" w:sz="4" w:space="4" w:color="auto"/>
-          <w:bottom w:val="single" w:sz="4" w:space="1" w:color="auto"/>
-          <w:right w:val="single" w:sz="4" w:space="4" w:color="auto"/>
-        </w:pBdr>
-        <w:rPr>
-          <w:i/>
-          <w:sz w:val="18"/>
-        </w:rPr>
-      </w:pPr>
-      <w:r>
-        <w:rPr>
-          <w:i/>
-          <w:sz w:val="18"/>
-        </w:rPr>
-        <w:t xml:space="preserve"># </w:t>
-      </w:r>
-      <w:proofErr w:type="spellStart"/>
-      <w:r>
-        <w:rPr>
-          <w:i/>
-          <w:sz w:val="18"/>
-        </w:rPr>
-        <w:t>Provides</w:t>
-      </w:r>
-      <w:proofErr w:type="spellEnd"/>
-      <w:r>
-        <w:rPr>
-          <w:i/>
-          <w:sz w:val="18"/>
-        </w:rPr>
-        <w:t xml:space="preserve">: Python </w:t>
-      </w:r>
-      <w:proofErr w:type="spellStart"/>
-      <w:r>
-        <w:rPr>
-          <w:i/>
-          <w:sz w:val="18"/>
-        </w:rPr>
-        <w:t>script</w:t>
-      </w:r>
-      <w:proofErr w:type="spellEnd"/>
-    </w:p>
-    <w:p>
-      <w:pPr>
-        <w:pBdr>
-          <w:top w:val="single" w:sz="4" w:space="1" w:color="auto"/>
-          <w:left w:val="single" w:sz="4" w:space="4" w:color="auto"/>
-          <w:bottom w:val="single" w:sz="4" w:space="1" w:color="auto"/>
-          <w:right w:val="single" w:sz="4" w:space="4" w:color="auto"/>
-        </w:pBdr>
-        <w:rPr>
-          <w:i/>
-          <w:sz w:val="18"/>
-        </w:rPr>
-      </w:pPr>
-      <w:r>
-        <w:rPr>
-          <w:i/>
-          <w:sz w:val="18"/>
-        </w:rPr>
-        <w:t xml:space="preserve"># </w:t>
-      </w:r>
-      <w:proofErr w:type="spellStart"/>
-      <w:r>
-        <w:rPr>
-          <w:i/>
-          <w:sz w:val="18"/>
-        </w:rPr>
-        <w:t>Required</w:t>
-      </w:r>
-      <w:proofErr w:type="spellEnd"/>
-      <w:r>
-        <w:rPr>
-          <w:i/>
-          <w:sz w:val="18"/>
-        </w:rPr>
-        <w:t>-Start: $</w:t>
-      </w:r>
-      <w:proofErr w:type="spellStart"/>
-      <w:r>
-        <w:rPr>
-          <w:i/>
-          <w:sz w:val="18"/>
-        </w:rPr>
-        <w:t>local_fs</w:t>
+        <w:t xml:space="preserve"> </w:t>
+      </w:r>
+      <w:proofErr w:type="spellStart"/>
+      <w:r>
+        <w:rPr>
+          <w:i/>
+          <w:sz w:val="18"/>
+        </w:rPr>
+        <w:t>stop</w:t>
+      </w:r>
+      <w:proofErr w:type="spellEnd"/>
+      <w:r>
+        <w:rPr>
+          <w:i/>
+          <w:sz w:val="18"/>
+        </w:rPr>
+        <w:t>)</w:t>
+      </w:r>
+    </w:p>
+    <w:p>
+      <w:pPr>
+        <w:pBdr>
+          <w:top w:val="single" w:sz="4" w:space="1" w:color="auto"/>
+          <w:left w:val="single" w:sz="4" w:space="4" w:color="auto"/>
+          <w:bottom w:val="single" w:sz="4" w:space="1" w:color="auto"/>
+          <w:right w:val="single" w:sz="4" w:space="4" w:color="auto"/>
+        </w:pBdr>
+        <w:rPr>
+          <w:i/>
+          <w:sz w:val="18"/>
+        </w:rPr>
+      </w:pPr>
+      <w:r>
+        <w:rPr>
+          <w:i/>
+          <w:sz w:val="18"/>
+        </w:rPr>
+        <w:t xml:space="preserve">   echo -n "</w:t>
+      </w:r>
+      <w:proofErr w:type="spellStart"/>
+      <w:r>
+        <w:rPr>
+          <w:i/>
+          <w:sz w:val="18"/>
+        </w:rPr>
+        <w:t>Stopping</w:t>
+      </w:r>
+      <w:proofErr w:type="spellEnd"/>
+      <w:r>
+        <w:rPr>
+          <w:i/>
+          <w:sz w:val="18"/>
+        </w:rPr>
+        <w:t xml:space="preserve"> </w:t>
+      </w:r>
+      <w:proofErr w:type="spellStart"/>
+      <w:r>
+        <w:rPr>
+          <w:i/>
+          <w:sz w:val="18"/>
+        </w:rPr>
+        <w:t>daemon</w:t>
+      </w:r>
+      <w:proofErr w:type="spellEnd"/>
+      <w:r>
+        <w:rPr>
+          <w:i/>
+          <w:sz w:val="18"/>
+        </w:rPr>
+        <w:t>: "$NAME</w:t>
+      </w:r>
+    </w:p>
+    <w:p>
+      <w:pPr>
+        <w:pBdr>
+          <w:top w:val="single" w:sz="4" w:space="1" w:color="auto"/>
+          <w:left w:val="single" w:sz="4" w:space="4" w:color="auto"/>
+          <w:bottom w:val="single" w:sz="4" w:space="1" w:color="auto"/>
+          <w:right w:val="single" w:sz="4" w:space="4" w:color="auto"/>
+        </w:pBdr>
+        <w:rPr>
+          <w:i/>
+          <w:sz w:val="18"/>
+        </w:rPr>
+      </w:pPr>
+      <w:r>
+        <w:rPr>
+          <w:i/>
+          <w:sz w:val="18"/>
+        </w:rPr>
+        <w:t xml:space="preserve">   start-</w:t>
+      </w:r>
+      <w:proofErr w:type="spellStart"/>
+      <w:r>
+        <w:rPr>
+          <w:i/>
+          <w:sz w:val="18"/>
+        </w:rPr>
+        <w:t>stop</w:t>
+      </w:r>
+      <w:proofErr w:type="spellEnd"/>
+      <w:r>
+        <w:rPr>
+          <w:i/>
+          <w:sz w:val="18"/>
+        </w:rPr>
+        <w:t>-</w:t>
+      </w:r>
+      <w:proofErr w:type="spellStart"/>
+      <w:r>
+        <w:rPr>
+          <w:i/>
+          <w:sz w:val="18"/>
+        </w:rPr>
+        <w:t>daemon</w:t>
+      </w:r>
+      <w:proofErr w:type="spellEnd"/>
+      <w:r>
+        <w:rPr>
+          <w:i/>
+          <w:sz w:val="18"/>
+        </w:rPr>
+        <w:t xml:space="preserve"> </w:t>
+      </w:r>
+      <w:r>
+        <w:rPr>
+          <w:i/>
+          <w:sz w:val="18"/>
+        </w:rPr>
+        <w:t>--</w:t>
+      </w:r>
+      <w:proofErr w:type="spellStart"/>
+      <w:r>
+        <w:rPr>
+          <w:i/>
+          <w:sz w:val="18"/>
+        </w:rPr>
+        <w:t>user</w:t>
       </w:r>
       <w:proofErr w:type="spellEnd"/>
       <w:r>
@@ -2251,69 +3680,212 @@
           <w:i/>
           <w:sz w:val="18"/>
         </w:rPr>
-        <w:t>remote_fs</w:t>
-      </w:r>
-      <w:proofErr w:type="spellEnd"/>
-      <w:r>
-        <w:rPr>
-          <w:i/>
-          <w:sz w:val="18"/>
-        </w:rPr>
-        <w:t xml:space="preserve"> $network $</w:t>
-      </w:r>
-      <w:proofErr w:type="spellStart"/>
-      <w:r>
-        <w:rPr>
-          <w:i/>
-          <w:sz w:val="18"/>
-        </w:rPr>
-        <w:t>syslog</w:t>
-      </w:r>
-      <w:proofErr w:type="spellEnd"/>
-    </w:p>
-    <w:p>
-      <w:pPr>
-        <w:pBdr>
-          <w:top w:val="single" w:sz="4" w:space="1" w:color="auto"/>
-          <w:left w:val="single" w:sz="4" w:space="4" w:color="auto"/>
-          <w:bottom w:val="single" w:sz="4" w:space="1" w:color="auto"/>
-          <w:right w:val="single" w:sz="4" w:space="4" w:color="auto"/>
-        </w:pBdr>
-        <w:rPr>
-          <w:i/>
-          <w:sz w:val="18"/>
-        </w:rPr>
-      </w:pPr>
-      <w:r>
-        <w:rPr>
-          <w:i/>
-          <w:sz w:val="18"/>
-        </w:rPr>
-        <w:t xml:space="preserve"># </w:t>
-      </w:r>
-      <w:proofErr w:type="spellStart"/>
-      <w:r>
-        <w:rPr>
-          <w:i/>
-          <w:sz w:val="18"/>
-        </w:rPr>
-        <w:t>Required-Stop</w:t>
-      </w:r>
-      <w:proofErr w:type="spellEnd"/>
-      <w:r>
-        <w:rPr>
-          <w:i/>
-          <w:sz w:val="18"/>
-        </w:rPr>
-        <w:t>: $</w:t>
-      </w:r>
-      <w:proofErr w:type="spellStart"/>
-      <w:r>
-        <w:rPr>
-          <w:i/>
-          <w:sz w:val="18"/>
-        </w:rPr>
-        <w:t>local_fs</w:t>
+        <w:t>HMCUser</w:t>
+      </w:r>
+      <w:proofErr w:type="spellEnd"/>
+      <w:r>
+        <w:rPr>
+          <w:i/>
+          <w:sz w:val="18"/>
+        </w:rPr>
+        <w:t xml:space="preserve"> </w:t>
+      </w:r>
+      <w:r>
+        <w:rPr>
+          <w:i/>
+          <w:sz w:val="18"/>
+        </w:rPr>
+        <w:t>--</w:t>
+      </w:r>
+      <w:proofErr w:type="spellStart"/>
+      <w:r>
+        <w:rPr>
+          <w:i/>
+          <w:sz w:val="18"/>
+        </w:rPr>
+        <w:t>stop</w:t>
+      </w:r>
+      <w:proofErr w:type="spellEnd"/>
+      <w:r>
+        <w:rPr>
+          <w:i/>
+          <w:sz w:val="18"/>
+        </w:rPr>
+        <w:t xml:space="preserve"> --</w:t>
+      </w:r>
+      <w:proofErr w:type="spellStart"/>
+      <w:r>
+        <w:rPr>
+          <w:i/>
+          <w:sz w:val="18"/>
+        </w:rPr>
+        <w:t>oknodo</w:t>
+      </w:r>
+      <w:proofErr w:type="spellEnd"/>
+      <w:r>
+        <w:rPr>
+          <w:i/>
+          <w:sz w:val="18"/>
+        </w:rPr>
+        <w:t xml:space="preserve"> --</w:t>
+      </w:r>
+      <w:proofErr w:type="spellStart"/>
+      <w:r>
+        <w:rPr>
+          <w:i/>
+          <w:sz w:val="18"/>
+        </w:rPr>
+        <w:t>retry</w:t>
+      </w:r>
+      <w:proofErr w:type="spellEnd"/>
+      <w:r>
+        <w:rPr>
+          <w:i/>
+          <w:sz w:val="18"/>
+        </w:rPr>
+        <w:t xml:space="preserve"> 30 --</w:t>
+      </w:r>
+      <w:proofErr w:type="spellStart"/>
+      <w:r>
+        <w:rPr>
+          <w:i/>
+          <w:sz w:val="18"/>
+        </w:rPr>
+        <w:t>pidfile</w:t>
+      </w:r>
+      <w:proofErr w:type="spellEnd"/>
+      <w:r>
+        <w:rPr>
+          <w:i/>
+          <w:sz w:val="18"/>
+        </w:rPr>
+        <w:t xml:space="preserve"> $PIDFILE</w:t>
+      </w:r>
+    </w:p>
+    <w:p>
+      <w:pPr>
+        <w:pBdr>
+          <w:top w:val="single" w:sz="4" w:space="1" w:color="auto"/>
+          <w:left w:val="single" w:sz="4" w:space="4" w:color="auto"/>
+          <w:bottom w:val="single" w:sz="4" w:space="1" w:color="auto"/>
+          <w:right w:val="single" w:sz="4" w:space="4" w:color="auto"/>
+        </w:pBdr>
+        <w:rPr>
+          <w:i/>
+          <w:sz w:val="18"/>
+        </w:rPr>
+      </w:pPr>
+      <w:r>
+        <w:rPr>
+          <w:i/>
+          <w:sz w:val="18"/>
+        </w:rPr>
+        <w:t xml:space="preserve">   ;;</w:t>
+      </w:r>
+    </w:p>
+    <w:p>
+      <w:pPr>
+        <w:pBdr>
+          <w:top w:val="single" w:sz="4" w:space="1" w:color="auto"/>
+          <w:left w:val="single" w:sz="4" w:space="4" w:color="auto"/>
+          <w:bottom w:val="single" w:sz="4" w:space="1" w:color="auto"/>
+          <w:right w:val="single" w:sz="4" w:space="4" w:color="auto"/>
+        </w:pBdr>
+        <w:rPr>
+          <w:i/>
+          <w:sz w:val="18"/>
+        </w:rPr>
+      </w:pPr>
+      <w:r>
+        <w:rPr>
+          <w:i/>
+          <w:sz w:val="18"/>
+        </w:rPr>
+        <w:t xml:space="preserve"> </w:t>
+      </w:r>
+      <w:proofErr w:type="spellStart"/>
+      <w:r>
+        <w:rPr>
+          <w:i/>
+          <w:sz w:val="18"/>
+        </w:rPr>
+        <w:t>restart</w:t>
+      </w:r>
+      <w:proofErr w:type="spellEnd"/>
+      <w:r>
+        <w:rPr>
+          <w:i/>
+          <w:sz w:val="18"/>
+        </w:rPr>
+        <w:t>)</w:t>
+      </w:r>
+    </w:p>
+    <w:p>
+      <w:pPr>
+        <w:pBdr>
+          <w:top w:val="single" w:sz="4" w:space="1" w:color="auto"/>
+          <w:left w:val="single" w:sz="4" w:space="4" w:color="auto"/>
+          <w:bottom w:val="single" w:sz="4" w:space="1" w:color="auto"/>
+          <w:right w:val="single" w:sz="4" w:space="4" w:color="auto"/>
+        </w:pBdr>
+        <w:rPr>
+          <w:i/>
+          <w:sz w:val="18"/>
+        </w:rPr>
+      </w:pPr>
+      <w:r>
+        <w:rPr>
+          <w:i/>
+          <w:sz w:val="18"/>
+        </w:rPr>
+        <w:t xml:space="preserve">   start-</w:t>
+      </w:r>
+      <w:proofErr w:type="spellStart"/>
+      <w:r>
+        <w:rPr>
+          <w:i/>
+          <w:sz w:val="18"/>
+        </w:rPr>
+        <w:t>stop</w:t>
+      </w:r>
+      <w:proofErr w:type="spellEnd"/>
+      <w:r>
+        <w:rPr>
+          <w:i/>
+          <w:sz w:val="18"/>
+        </w:rPr>
+        <w:t>-</w:t>
+      </w:r>
+      <w:proofErr w:type="spellStart"/>
+      <w:r>
+        <w:rPr>
+          <w:i/>
+          <w:sz w:val="18"/>
+        </w:rPr>
+        <w:t>daemon</w:t>
+      </w:r>
+      <w:proofErr w:type="spellEnd"/>
+      <w:r>
+        <w:rPr>
+          <w:i/>
+          <w:sz w:val="18"/>
+        </w:rPr>
+        <w:t xml:space="preserve"> </w:t>
+      </w:r>
+      <w:r>
+        <w:rPr>
+          <w:i/>
+          <w:sz w:val="18"/>
+        </w:rPr>
+        <w:t>--</w:t>
+      </w:r>
+      <w:proofErr w:type="spellStart"/>
+      <w:r>
+        <w:rPr>
+          <w:i/>
+          <w:sz w:val="18"/>
+        </w:rPr>
+        <w:t>user</w:t>
       </w:r>
       <w:proofErr w:type="spellEnd"/>
       <w:r>
@@ -2329,360 +3901,6 @@
           <w:i/>
           <w:sz w:val="18"/>
         </w:rPr>
-        <w:t>remote_fs</w:t>
-      </w:r>
-      <w:proofErr w:type="spellEnd"/>
-      <w:r>
-        <w:rPr>
-          <w:i/>
-          <w:sz w:val="18"/>
-        </w:rPr>
-        <w:t xml:space="preserve"> $network $</w:t>
-      </w:r>
-      <w:proofErr w:type="spellStart"/>
-      <w:r>
-        <w:rPr>
-          <w:i/>
-          <w:sz w:val="18"/>
-        </w:rPr>
-        <w:t>syslog</w:t>
-      </w:r>
-      <w:proofErr w:type="spellEnd"/>
-    </w:p>
-    <w:p>
-      <w:pPr>
-        <w:pBdr>
-          <w:top w:val="single" w:sz="4" w:space="1" w:color="auto"/>
-          <w:left w:val="single" w:sz="4" w:space="4" w:color="auto"/>
-          <w:bottom w:val="single" w:sz="4" w:space="1" w:color="auto"/>
-          <w:right w:val="single" w:sz="4" w:space="4" w:color="auto"/>
-        </w:pBdr>
-        <w:rPr>
-          <w:i/>
-          <w:sz w:val="18"/>
-        </w:rPr>
-      </w:pPr>
-      <w:r>
-        <w:rPr>
-          <w:i/>
-          <w:sz w:val="18"/>
-        </w:rPr>
-        <w:t># Default-Start: 2 3 4 5</w:t>
-      </w:r>
-    </w:p>
-    <w:p>
-      <w:pPr>
-        <w:pBdr>
-          <w:top w:val="single" w:sz="4" w:space="1" w:color="auto"/>
-          <w:left w:val="single" w:sz="4" w:space="4" w:color="auto"/>
-          <w:bottom w:val="single" w:sz="4" w:space="1" w:color="auto"/>
-          <w:right w:val="single" w:sz="4" w:space="4" w:color="auto"/>
-        </w:pBdr>
-        <w:rPr>
-          <w:i/>
-          <w:sz w:val="18"/>
-        </w:rPr>
-      </w:pPr>
-      <w:r>
-        <w:rPr>
-          <w:i/>
-          <w:sz w:val="18"/>
-        </w:rPr>
-        <w:t># Default-</w:t>
-      </w:r>
-      <w:proofErr w:type="spellStart"/>
-      <w:r>
-        <w:rPr>
-          <w:i/>
-          <w:sz w:val="18"/>
-        </w:rPr>
-        <w:t>Stop</w:t>
-      </w:r>
-      <w:proofErr w:type="spellEnd"/>
-      <w:r>
-        <w:rPr>
-          <w:i/>
-          <w:sz w:val="18"/>
-        </w:rPr>
-        <w:t>: 0 1 6</w:t>
-      </w:r>
-    </w:p>
-    <w:p>
-      <w:pPr>
-        <w:pBdr>
-          <w:top w:val="single" w:sz="4" w:space="1" w:color="auto"/>
-          <w:left w:val="single" w:sz="4" w:space="4" w:color="auto"/>
-          <w:bottom w:val="single" w:sz="4" w:space="1" w:color="auto"/>
-          <w:right w:val="single" w:sz="4" w:space="4" w:color="auto"/>
-        </w:pBdr>
-        <w:rPr>
-          <w:i/>
-          <w:sz w:val="18"/>
-        </w:rPr>
-      </w:pPr>
-      <w:r>
-        <w:rPr>
-          <w:i/>
-          <w:sz w:val="18"/>
-        </w:rPr>
-        <w:t xml:space="preserve"># Short-Description: Start Python </w:t>
-      </w:r>
-      <w:proofErr w:type="spellStart"/>
-      <w:r>
-        <w:rPr>
-          <w:i/>
-          <w:sz w:val="18"/>
-        </w:rPr>
-        <w:t>script</w:t>
-      </w:r>
-      <w:proofErr w:type="spellEnd"/>
-      <w:r>
-        <w:rPr>
-          <w:i/>
-          <w:sz w:val="18"/>
-        </w:rPr>
-        <w:t xml:space="preserve"> at </w:t>
-      </w:r>
-      <w:proofErr w:type="spellStart"/>
-      <w:r>
-        <w:rPr>
-          <w:i/>
-          <w:sz w:val="18"/>
-        </w:rPr>
-        <w:t>boot</w:t>
-      </w:r>
-      <w:proofErr w:type="spellEnd"/>
-      <w:r>
-        <w:rPr>
-          <w:i/>
-          <w:sz w:val="18"/>
-        </w:rPr>
-        <w:t xml:space="preserve"> time</w:t>
-      </w:r>
-    </w:p>
-    <w:p>
-      <w:pPr>
-        <w:pBdr>
-          <w:top w:val="single" w:sz="4" w:space="1" w:color="auto"/>
-          <w:left w:val="single" w:sz="4" w:space="4" w:color="auto"/>
-          <w:bottom w:val="single" w:sz="4" w:space="1" w:color="auto"/>
-          <w:right w:val="single" w:sz="4" w:space="4" w:color="auto"/>
-        </w:pBdr>
-        <w:rPr>
-          <w:i/>
-          <w:sz w:val="18"/>
-        </w:rPr>
-      </w:pPr>
-      <w:r>
-        <w:rPr>
-          <w:i/>
-          <w:sz w:val="18"/>
-        </w:rPr>
-        <w:t xml:space="preserve"># Description: Start Python </w:t>
-      </w:r>
-      <w:proofErr w:type="spellStart"/>
-      <w:r>
-        <w:rPr>
-          <w:i/>
-          <w:sz w:val="18"/>
-        </w:rPr>
-        <w:t>script</w:t>
-      </w:r>
-      <w:proofErr w:type="spellEnd"/>
-      <w:r>
-        <w:rPr>
-          <w:i/>
-          <w:sz w:val="18"/>
-        </w:rPr>
-        <w:t xml:space="preserve"> at </w:t>
-      </w:r>
-      <w:proofErr w:type="spellStart"/>
-      <w:r>
-        <w:rPr>
-          <w:i/>
-          <w:sz w:val="18"/>
-        </w:rPr>
-        <w:t>boot</w:t>
-      </w:r>
-      <w:proofErr w:type="spellEnd"/>
-      <w:r>
-        <w:rPr>
-          <w:i/>
-          <w:sz w:val="18"/>
-        </w:rPr>
-        <w:t xml:space="preserve"> tim</w:t>
-      </w:r>
-    </w:p>
-    <w:p>
-      <w:pPr>
-        <w:pBdr>
-          <w:top w:val="single" w:sz="4" w:space="1" w:color="auto"/>
-          <w:left w:val="single" w:sz="4" w:space="4" w:color="auto"/>
-          <w:bottom w:val="single" w:sz="4" w:space="1" w:color="auto"/>
-          <w:right w:val="single" w:sz="4" w:space="4" w:color="auto"/>
-        </w:pBdr>
-        <w:rPr>
-          <w:i/>
-          <w:sz w:val="18"/>
-        </w:rPr>
-      </w:pPr>
-      <w:r>
-        <w:rPr>
-          <w:i/>
-          <w:sz w:val="18"/>
-        </w:rPr>
-        <w:t>#</w:t>
-      </w:r>
-      <w:r>
-        <w:rPr>
-          <w:i/>
-          <w:sz w:val="18"/>
-        </w:rPr>
-        <w:t xml:space="preserve"> Version 1.0</w:t>
-      </w:r>
-    </w:p>
-    <w:p>
-      <w:pPr>
-        <w:pBdr>
-          <w:top w:val="single" w:sz="4" w:space="1" w:color="auto"/>
-          <w:left w:val="single" w:sz="4" w:space="4" w:color="auto"/>
-          <w:bottom w:val="single" w:sz="4" w:space="1" w:color="auto"/>
-          <w:right w:val="single" w:sz="4" w:space="4" w:color="auto"/>
-        </w:pBdr>
-        <w:rPr>
-          <w:i/>
-          <w:sz w:val="18"/>
-        </w:rPr>
-      </w:pPr>
-      <w:r>
-        <w:rPr>
-          <w:i/>
-          <w:sz w:val="18"/>
-        </w:rPr>
-        <w:t>#</w:t>
-      </w:r>
-    </w:p>
-    <w:p>
-      <w:pPr>
-        <w:pBdr>
-          <w:top w:val="single" w:sz="4" w:space="1" w:color="auto"/>
-          <w:left w:val="single" w:sz="4" w:space="4" w:color="auto"/>
-          <w:bottom w:val="single" w:sz="4" w:space="1" w:color="auto"/>
-          <w:right w:val="single" w:sz="4" w:space="4" w:color="auto"/>
-        </w:pBdr>
-        <w:rPr>
-          <w:i/>
-          <w:sz w:val="18"/>
-        </w:rPr>
-      </w:pPr>
-      <w:r>
-        <w:rPr>
-          <w:i/>
-          <w:sz w:val="18"/>
-        </w:rPr>
-        <w:t>### END INIT INFO</w:t>
-      </w:r>
-    </w:p>
-    <w:p>
-      <w:pPr>
-        <w:pBdr>
-          <w:top w:val="single" w:sz="4" w:space="1" w:color="auto"/>
-          <w:left w:val="single" w:sz="4" w:space="4" w:color="auto"/>
-          <w:bottom w:val="single" w:sz="4" w:space="1" w:color="auto"/>
-          <w:right w:val="single" w:sz="4" w:space="4" w:color="auto"/>
-        </w:pBdr>
-        <w:rPr>
-          <w:i/>
-          <w:sz w:val="18"/>
-        </w:rPr>
-      </w:pPr>
-      <w:r>
-        <w:rPr>
-          <w:i/>
-          <w:sz w:val="18"/>
-        </w:rPr>
-        <w:t xml:space="preserve"> </w:t>
-      </w:r>
-    </w:p>
-    <w:p>
-      <w:pPr>
-        <w:pBdr>
-          <w:top w:val="single" w:sz="4" w:space="1" w:color="auto"/>
-          <w:left w:val="single" w:sz="4" w:space="4" w:color="auto"/>
-          <w:bottom w:val="single" w:sz="4" w:space="1" w:color="auto"/>
-          <w:right w:val="single" w:sz="4" w:space="4" w:color="auto"/>
-        </w:pBdr>
-        <w:rPr>
-          <w:i/>
-          <w:sz w:val="18"/>
-        </w:rPr>
-      </w:pPr>
-      <w:r>
-        <w:rPr>
-          <w:i/>
-          <w:sz w:val="18"/>
-        </w:rPr>
-        <w:t>DAEMON=</w:t>
-      </w:r>
-      <w:r>
-        <w:rPr>
-          <w:b/>
-          <w:i/>
-        </w:rPr>
-        <w:t>INSTPATH</w:t>
-      </w:r>
-    </w:p>
-    <w:p>
-      <w:pPr>
-        <w:pBdr>
-          <w:top w:val="single" w:sz="4" w:space="1" w:color="auto"/>
-          <w:left w:val="single" w:sz="4" w:space="4" w:color="auto"/>
-          <w:bottom w:val="single" w:sz="4" w:space="1" w:color="auto"/>
-          <w:right w:val="single" w:sz="4" w:space="4" w:color="auto"/>
-        </w:pBdr>
-        <w:rPr>
-          <w:b/>
-          <w:i/>
-          <w:sz w:val="18"/>
-        </w:rPr>
-      </w:pPr>
-      <w:r>
-        <w:rPr>
-          <w:i/>
-          <w:sz w:val="18"/>
-        </w:rPr>
-        <w:t>NAME=</w:t>
-      </w:r>
-      <w:proofErr w:type="spellStart"/>
-      <w:r>
-        <w:rPr>
-          <w:b/>
-          <w:i/>
-          <w:sz w:val="18"/>
-        </w:rPr>
-        <w:t>NAMEofSERVER</w:t>
-      </w:r>
-      <w:proofErr w:type="spellEnd"/>
-    </w:p>
-    <w:p>
-      <w:pPr>
-        <w:pBdr>
-          <w:top w:val="single" w:sz="4" w:space="1" w:color="auto"/>
-          <w:left w:val="single" w:sz="4" w:space="4" w:color="auto"/>
-          <w:bottom w:val="single" w:sz="4" w:space="1" w:color="auto"/>
-          <w:right w:val="single" w:sz="4" w:space="4" w:color="auto"/>
-        </w:pBdr>
-        <w:rPr>
-          <w:i/>
-          <w:sz w:val="18"/>
-        </w:rPr>
-      </w:pPr>
-      <w:proofErr w:type="spellStart"/>
-      <w:r>
-        <w:rPr>
-          <w:i/>
-          <w:sz w:val="18"/>
-        </w:rPr>
         <w:t>HMCUser</w:t>
       </w:r>
       <w:proofErr w:type="spellEnd"/>
@@ -2691,429 +3909,7 @@
           <w:i/>
           <w:sz w:val="18"/>
         </w:rPr>
-        <w:t>=</w:t>
-      </w:r>
-      <w:proofErr w:type="spellStart"/>
-      <w:r>
-        <w:rPr>
-          <w:i/>
-          <w:sz w:val="18"/>
-        </w:rPr>
-        <w:t>hmc</w:t>
-      </w:r>
-      <w:proofErr w:type="spellEnd"/>
-    </w:p>
-    <w:p>
-      <w:pPr>
-        <w:pBdr>
-          <w:top w:val="single" w:sz="4" w:space="1" w:color="auto"/>
-          <w:left w:val="single" w:sz="4" w:space="4" w:color="auto"/>
-          <w:bottom w:val="single" w:sz="4" w:space="1" w:color="auto"/>
-          <w:right w:val="single" w:sz="4" w:space="4" w:color="auto"/>
-        </w:pBdr>
-        <w:rPr>
-          <w:i/>
-          <w:sz w:val="18"/>
-        </w:rPr>
-      </w:pPr>
-      <w:r>
-        <w:rPr>
-          <w:i/>
-          <w:sz w:val="18"/>
-        </w:rPr>
-        <w:t>PIDFILE=/</w:t>
-      </w:r>
-      <w:proofErr w:type="spellStart"/>
-      <w:r>
-        <w:rPr>
-          <w:i/>
-          <w:sz w:val="18"/>
-        </w:rPr>
-        <w:t>var</w:t>
-      </w:r>
-      <w:proofErr w:type="spellEnd"/>
-      <w:r>
-        <w:rPr>
-          <w:i/>
-          <w:sz w:val="18"/>
-        </w:rPr>
-        <w:t>/</w:t>
-      </w:r>
-      <w:proofErr w:type="spellStart"/>
-      <w:r>
-        <w:rPr>
-          <w:i/>
-          <w:sz w:val="18"/>
-        </w:rPr>
-        <w:t>run</w:t>
-      </w:r>
-      <w:proofErr w:type="spellEnd"/>
-      <w:r>
-        <w:rPr>
-          <w:i/>
-          <w:sz w:val="18"/>
-        </w:rPr>
-        <w:t>/$</w:t>
-      </w:r>
-      <w:proofErr w:type="spellStart"/>
-      <w:r>
-        <w:rPr>
-          <w:i/>
-          <w:sz w:val="18"/>
-        </w:rPr>
-        <w:t>NAME.pid</w:t>
-      </w:r>
-      <w:proofErr w:type="spellEnd"/>
-    </w:p>
-    <w:p>
-      <w:pPr>
-        <w:pBdr>
-          <w:top w:val="single" w:sz="4" w:space="1" w:color="auto"/>
-          <w:left w:val="single" w:sz="4" w:space="4" w:color="auto"/>
-          <w:bottom w:val="single" w:sz="4" w:space="1" w:color="auto"/>
-          <w:right w:val="single" w:sz="4" w:space="4" w:color="auto"/>
-        </w:pBdr>
-        <w:rPr>
-          <w:i/>
-          <w:sz w:val="18"/>
-        </w:rPr>
-      </w:pPr>
-      <w:r>
-        <w:rPr>
-          <w:i/>
-          <w:sz w:val="18"/>
-        </w:rPr>
-        <w:t xml:space="preserve"> </w:t>
-      </w:r>
-    </w:p>
-    <w:p>
-      <w:pPr>
-        <w:pBdr>
-          <w:top w:val="single" w:sz="4" w:space="1" w:color="auto"/>
-          <w:left w:val="single" w:sz="4" w:space="4" w:color="auto"/>
-          <w:bottom w:val="single" w:sz="4" w:space="1" w:color="auto"/>
-          <w:right w:val="single" w:sz="4" w:space="4" w:color="auto"/>
-        </w:pBdr>
-        <w:rPr>
-          <w:i/>
-          <w:sz w:val="18"/>
-        </w:rPr>
-      </w:pPr>
-      <w:r>
-        <w:rPr>
-          <w:i/>
-          <w:sz w:val="18"/>
-        </w:rPr>
-        <w:t>#</w:t>
-      </w:r>
-      <w:proofErr w:type="spellStart"/>
-      <w:r>
-        <w:rPr>
-          <w:i/>
-          <w:sz w:val="18"/>
-        </w:rPr>
-        <w:t>test</w:t>
-      </w:r>
-      <w:proofErr w:type="spellEnd"/>
-      <w:r>
-        <w:rPr>
-          <w:i/>
-          <w:sz w:val="18"/>
-        </w:rPr>
-        <w:t xml:space="preserve"> -x $DAEMON || </w:t>
-      </w:r>
-      <w:proofErr w:type="spellStart"/>
-      <w:r>
-        <w:rPr>
-          <w:i/>
-          <w:sz w:val="18"/>
-        </w:rPr>
-        <w:t>exit</w:t>
-      </w:r>
-      <w:proofErr w:type="spellEnd"/>
-      <w:r>
-        <w:rPr>
-          <w:i/>
-          <w:sz w:val="18"/>
-        </w:rPr>
-        <w:t xml:space="preserve"> 0</w:t>
-      </w:r>
-    </w:p>
-    <w:p>
-      <w:pPr>
-        <w:pBdr>
-          <w:top w:val="single" w:sz="4" w:space="1" w:color="auto"/>
-          <w:left w:val="single" w:sz="4" w:space="4" w:color="auto"/>
-          <w:bottom w:val="single" w:sz="4" w:space="1" w:color="auto"/>
-          <w:right w:val="single" w:sz="4" w:space="4" w:color="auto"/>
-        </w:pBdr>
-        <w:rPr>
-          <w:i/>
-          <w:sz w:val="18"/>
-        </w:rPr>
-      </w:pPr>
-      <w:r>
-        <w:rPr>
-          <w:i/>
-          <w:sz w:val="18"/>
-        </w:rPr>
-        <w:t xml:space="preserve"> </w:t>
-      </w:r>
-    </w:p>
-    <w:p>
-      <w:pPr>
-        <w:pBdr>
-          <w:top w:val="single" w:sz="4" w:space="1" w:color="auto"/>
-          <w:left w:val="single" w:sz="4" w:space="4" w:color="auto"/>
-          <w:bottom w:val="single" w:sz="4" w:space="1" w:color="auto"/>
-          <w:right w:val="single" w:sz="4" w:space="4" w:color="auto"/>
-        </w:pBdr>
-        <w:rPr>
-          <w:i/>
-          <w:sz w:val="18"/>
-        </w:rPr>
-      </w:pPr>
-      <w:r>
-        <w:rPr>
-          <w:i/>
-          <w:sz w:val="18"/>
-        </w:rPr>
-        <w:t>. /</w:t>
-      </w:r>
-      <w:proofErr w:type="spellStart"/>
-      <w:r>
-        <w:rPr>
-          <w:i/>
-          <w:sz w:val="18"/>
-        </w:rPr>
-        <w:t>lib</w:t>
-      </w:r>
-      <w:proofErr w:type="spellEnd"/>
-      <w:r>
-        <w:rPr>
-          <w:i/>
-          <w:sz w:val="18"/>
-        </w:rPr>
-        <w:t>/</w:t>
-      </w:r>
-      <w:proofErr w:type="spellStart"/>
-      <w:r>
-        <w:rPr>
-          <w:i/>
-          <w:sz w:val="18"/>
-        </w:rPr>
-        <w:t>lsb</w:t>
-      </w:r>
-      <w:proofErr w:type="spellEnd"/>
-      <w:r>
-        <w:rPr>
-          <w:i/>
-          <w:sz w:val="18"/>
-        </w:rPr>
-        <w:t>/</w:t>
-      </w:r>
-      <w:proofErr w:type="spellStart"/>
-      <w:r>
-        <w:rPr>
-          <w:i/>
-          <w:sz w:val="18"/>
-        </w:rPr>
-        <w:t>init-functions</w:t>
-      </w:r>
-      <w:proofErr w:type="spellEnd"/>
-    </w:p>
-    <w:p>
-      <w:pPr>
-        <w:pBdr>
-          <w:top w:val="single" w:sz="4" w:space="1" w:color="auto"/>
-          <w:left w:val="single" w:sz="4" w:space="4" w:color="auto"/>
-          <w:bottom w:val="single" w:sz="4" w:space="1" w:color="auto"/>
-          <w:right w:val="single" w:sz="4" w:space="4" w:color="auto"/>
-        </w:pBdr>
-        <w:rPr>
-          <w:i/>
-          <w:sz w:val="18"/>
-        </w:rPr>
-      </w:pPr>
-      <w:r>
-        <w:rPr>
-          <w:i/>
-          <w:sz w:val="18"/>
-        </w:rPr>
-        <w:t xml:space="preserve"> </w:t>
-      </w:r>
-    </w:p>
-    <w:p>
-      <w:pPr>
-        <w:pBdr>
-          <w:top w:val="single" w:sz="4" w:space="1" w:color="auto"/>
-          <w:left w:val="single" w:sz="4" w:space="4" w:color="auto"/>
-          <w:bottom w:val="single" w:sz="4" w:space="1" w:color="auto"/>
-          <w:right w:val="single" w:sz="4" w:space="4" w:color="auto"/>
-        </w:pBdr>
-        <w:rPr>
-          <w:i/>
-          <w:sz w:val="18"/>
-        </w:rPr>
-      </w:pPr>
-      <w:proofErr w:type="spellStart"/>
-      <w:r>
-        <w:rPr>
-          <w:i/>
-          <w:sz w:val="18"/>
-        </w:rPr>
-        <w:t>case</w:t>
-      </w:r>
-      <w:proofErr w:type="spellEnd"/>
-      <w:r>
-        <w:rPr>
-          <w:i/>
-          <w:sz w:val="18"/>
-        </w:rPr>
-        <w:t xml:space="preserve"> "$1" in</w:t>
-      </w:r>
-    </w:p>
-    <w:p>
-      <w:pPr>
-        <w:pBdr>
-          <w:top w:val="single" w:sz="4" w:space="1" w:color="auto"/>
-          <w:left w:val="single" w:sz="4" w:space="4" w:color="auto"/>
-          <w:bottom w:val="single" w:sz="4" w:space="1" w:color="auto"/>
-          <w:right w:val="single" w:sz="4" w:space="4" w:color="auto"/>
-        </w:pBdr>
-        <w:rPr>
-          <w:i/>
-          <w:sz w:val="18"/>
-        </w:rPr>
-      </w:pPr>
-      <w:r>
-        <w:rPr>
-          <w:i/>
-          <w:sz w:val="18"/>
-        </w:rPr>
-        <w:t xml:space="preserve"> </w:t>
-      </w:r>
-      <w:proofErr w:type="spellStart"/>
-      <w:r>
-        <w:rPr>
-          <w:i/>
-          <w:sz w:val="18"/>
-        </w:rPr>
-        <w:t>start</w:t>
-      </w:r>
-      <w:proofErr w:type="spellEnd"/>
-      <w:r>
-        <w:rPr>
-          <w:i/>
-          <w:sz w:val="18"/>
-        </w:rPr>
-        <w:t>)</w:t>
-      </w:r>
-    </w:p>
-    <w:p>
-      <w:pPr>
-        <w:pBdr>
-          <w:top w:val="single" w:sz="4" w:space="1" w:color="auto"/>
-          <w:left w:val="single" w:sz="4" w:space="4" w:color="auto"/>
-          <w:bottom w:val="single" w:sz="4" w:space="1" w:color="auto"/>
-          <w:right w:val="single" w:sz="4" w:space="4" w:color="auto"/>
-        </w:pBdr>
-        <w:rPr>
-          <w:i/>
-          <w:sz w:val="18"/>
-        </w:rPr>
-      </w:pPr>
-      <w:r>
-        <w:rPr>
-          <w:i/>
-          <w:sz w:val="18"/>
-        </w:rPr>
-        <w:t xml:space="preserve">   </w:t>
-      </w:r>
-      <w:proofErr w:type="spellStart"/>
-      <w:r>
-        <w:rPr>
-          <w:i/>
-          <w:sz w:val="18"/>
-        </w:rPr>
-        <w:t>log_daemon_msg</w:t>
-      </w:r>
-      <w:proofErr w:type="spellEnd"/>
-      <w:r>
-        <w:rPr>
-          <w:i/>
-          <w:sz w:val="18"/>
-        </w:rPr>
-        <w:t xml:space="preserve"> "</w:t>
-      </w:r>
-      <w:proofErr w:type="spellStart"/>
-      <w:r>
-        <w:rPr>
-          <w:i/>
-          <w:sz w:val="18"/>
-        </w:rPr>
-        <w:t>Starting</w:t>
-      </w:r>
-      <w:proofErr w:type="spellEnd"/>
-      <w:r>
-        <w:rPr>
-          <w:i/>
-          <w:sz w:val="18"/>
-        </w:rPr>
-        <w:t xml:space="preserve"> </w:t>
-      </w:r>
-      <w:proofErr w:type="spellStart"/>
-      <w:r>
-        <w:rPr>
-          <w:i/>
-          <w:sz w:val="18"/>
-        </w:rPr>
-        <w:t>system</w:t>
-      </w:r>
-      <w:proofErr w:type="spellEnd"/>
-      <w:r>
-        <w:rPr>
-          <w:i/>
-          <w:sz w:val="18"/>
-        </w:rPr>
-        <w:t xml:space="preserve"> $DAEMON_NAME </w:t>
-      </w:r>
-      <w:proofErr w:type="spellStart"/>
-      <w:r>
-        <w:rPr>
-          <w:i/>
-          <w:sz w:val="18"/>
-        </w:rPr>
-        <w:t>daemon</w:t>
-      </w:r>
-      <w:proofErr w:type="spellEnd"/>
-      <w:r>
-        <w:rPr>
-          <w:i/>
-          <w:sz w:val="18"/>
-        </w:rPr>
-        <w:t>"</w:t>
-      </w:r>
-    </w:p>
-    <w:p>
-      <w:pPr>
-        <w:pBdr>
-          <w:top w:val="single" w:sz="4" w:space="1" w:color="auto"/>
-          <w:left w:val="single" w:sz="4" w:space="4" w:color="auto"/>
-          <w:bottom w:val="single" w:sz="4" w:space="1" w:color="auto"/>
-          <w:right w:val="single" w:sz="4" w:space="4" w:color="auto"/>
-        </w:pBdr>
-        <w:rPr>
-          <w:i/>
-          <w:sz w:val="18"/>
-        </w:rPr>
-      </w:pPr>
-      <w:r>
-        <w:rPr>
-          <w:i/>
-          <w:sz w:val="18"/>
-        </w:rPr>
-        <w:t xml:space="preserve">   start-</w:t>
+        <w:t xml:space="preserve"> --</w:t>
       </w:r>
       <w:proofErr w:type="spellStart"/>
       <w:r>
@@ -3129,84 +3925,6 @@
           <w:i/>
           <w:sz w:val="18"/>
         </w:rPr>
-        <w:t>-</w:t>
-      </w:r>
-      <w:proofErr w:type="spellStart"/>
-      <w:r>
-        <w:rPr>
-          <w:i/>
-          <w:sz w:val="18"/>
-        </w:rPr>
-        <w:t>daemon</w:t>
-      </w:r>
-      <w:proofErr w:type="spellEnd"/>
-      <w:r>
-        <w:rPr>
-          <w:i/>
-          <w:sz w:val="18"/>
-        </w:rPr>
-        <w:t xml:space="preserve"> </w:t>
-      </w:r>
-      <w:r>
-        <w:rPr>
-          <w:i/>
-          <w:sz w:val="18"/>
-        </w:rPr>
-        <w:t>--</w:t>
-      </w:r>
-      <w:proofErr w:type="spellStart"/>
-      <w:r>
-        <w:rPr>
-          <w:i/>
-          <w:sz w:val="18"/>
-        </w:rPr>
-        <w:t>user</w:t>
-      </w:r>
-      <w:proofErr w:type="spellEnd"/>
-      <w:r>
-        <w:rPr>
-          <w:i/>
-          <w:sz w:val="18"/>
-        </w:rPr>
-        <w:t xml:space="preserve"> $</w:t>
-      </w:r>
-      <w:proofErr w:type="spellStart"/>
-      <w:r>
-        <w:rPr>
-          <w:i/>
-          <w:sz w:val="18"/>
-        </w:rPr>
-        <w:t>HMCUser</w:t>
-      </w:r>
-      <w:proofErr w:type="spellEnd"/>
-      <w:r>
-        <w:rPr>
-          <w:i/>
-          <w:sz w:val="18"/>
-        </w:rPr>
-        <w:t xml:space="preserve"> </w:t>
-      </w:r>
-      <w:r>
-        <w:rPr>
-          <w:i/>
-          <w:sz w:val="18"/>
-        </w:rPr>
-        <w:t>--</w:t>
-      </w:r>
-      <w:proofErr w:type="spellStart"/>
-      <w:r>
-        <w:rPr>
-          <w:i/>
-          <w:sz w:val="18"/>
-        </w:rPr>
-        <w:t>start</w:t>
-      </w:r>
-      <w:proofErr w:type="spellEnd"/>
-      <w:r>
-        <w:rPr>
-          <w:i/>
-          <w:sz w:val="18"/>
-        </w:rPr>
         <w:t xml:space="preserve"> --</w:t>
       </w:r>
       <w:proofErr w:type="spellStart"/>
@@ -3215,7 +3933,7 @@
           <w:i/>
           <w:sz w:val="18"/>
         </w:rPr>
-        <w:t>background</w:t>
+        <w:t>oknodo</w:t>
       </w:r>
       <w:proofErr w:type="spellEnd"/>
       <w:r>
@@ -3231,6 +3949,22 @@
           <w:i/>
           <w:sz w:val="18"/>
         </w:rPr>
+        <w:t>retry</w:t>
+      </w:r>
+      <w:proofErr w:type="spellEnd"/>
+      <w:r>
+        <w:rPr>
+          <w:i/>
+          <w:sz w:val="18"/>
+        </w:rPr>
+        <w:t xml:space="preserve"> 30 --</w:t>
+      </w:r>
+      <w:proofErr w:type="spellStart"/>
+      <w:r>
+        <w:rPr>
+          <w:i/>
+          <w:sz w:val="18"/>
+        </w:rPr>
         <w:t>pidfile</w:t>
       </w:r>
       <w:proofErr w:type="spellEnd"/>
@@ -3239,365 +3973,6 @@
           <w:i/>
           <w:sz w:val="18"/>
         </w:rPr>
-        <w:t xml:space="preserve"> $PIDFILE --</w:t>
-      </w:r>
-      <w:proofErr w:type="spellStart"/>
-      <w:r>
-        <w:rPr>
-          <w:i/>
-          <w:sz w:val="18"/>
-        </w:rPr>
-        <w:t>make-pidfile</w:t>
-      </w:r>
-      <w:proofErr w:type="spellEnd"/>
-      <w:r>
-        <w:rPr>
-          <w:i/>
-          <w:sz w:val="18"/>
-        </w:rPr>
-        <w:t xml:space="preserve"> --</w:t>
-      </w:r>
-      <w:proofErr w:type="spellStart"/>
-      <w:r>
-        <w:rPr>
-          <w:i/>
-          <w:sz w:val="18"/>
-        </w:rPr>
-        <w:t>exec</w:t>
-      </w:r>
-      <w:proofErr w:type="spellEnd"/>
-      <w:r>
-        <w:rPr>
-          <w:i/>
-          <w:sz w:val="18"/>
-        </w:rPr>
-        <w:t xml:space="preserve"> /</w:t>
-      </w:r>
-      <w:proofErr w:type="spellStart"/>
-      <w:r>
-        <w:rPr>
-          <w:i/>
-          <w:sz w:val="18"/>
-        </w:rPr>
-        <w:t>usr</w:t>
-      </w:r>
-      <w:proofErr w:type="spellEnd"/>
-      <w:r>
-        <w:rPr>
-          <w:i/>
-          <w:sz w:val="18"/>
-        </w:rPr>
-        <w:t xml:space="preserve">/bin/python3 $DAEMON &amp; </w:t>
-      </w:r>
-    </w:p>
-    <w:p>
-      <w:pPr>
-        <w:pBdr>
-          <w:top w:val="single" w:sz="4" w:space="1" w:color="auto"/>
-          <w:left w:val="single" w:sz="4" w:space="4" w:color="auto"/>
-          <w:bottom w:val="single" w:sz="4" w:space="1" w:color="auto"/>
-          <w:right w:val="single" w:sz="4" w:space="4" w:color="auto"/>
-        </w:pBdr>
-        <w:rPr>
-          <w:i/>
-          <w:sz w:val="18"/>
-        </w:rPr>
-      </w:pPr>
-      <w:r>
-        <w:rPr>
-          <w:i/>
-          <w:sz w:val="18"/>
-        </w:rPr>
-        <w:t xml:space="preserve">   </w:t>
-      </w:r>
-      <w:proofErr w:type="spellStart"/>
-      <w:r>
-        <w:rPr>
-          <w:i/>
-          <w:sz w:val="18"/>
-        </w:rPr>
-        <w:t>log_end_msg</w:t>
-      </w:r>
-      <w:proofErr w:type="spellEnd"/>
-      <w:r>
-        <w:rPr>
-          <w:i/>
-          <w:sz w:val="18"/>
-        </w:rPr>
-        <w:t xml:space="preserve"> $?</w:t>
-      </w:r>
-    </w:p>
-    <w:p>
-      <w:pPr>
-        <w:pBdr>
-          <w:top w:val="single" w:sz="4" w:space="1" w:color="auto"/>
-          <w:left w:val="single" w:sz="4" w:space="4" w:color="auto"/>
-          <w:bottom w:val="single" w:sz="4" w:space="1" w:color="auto"/>
-          <w:right w:val="single" w:sz="4" w:space="4" w:color="auto"/>
-        </w:pBdr>
-        <w:rPr>
-          <w:i/>
-          <w:sz w:val="18"/>
-        </w:rPr>
-      </w:pPr>
-      <w:r>
-        <w:rPr>
-          <w:i/>
-          <w:sz w:val="18"/>
-        </w:rPr>
-        <w:t xml:space="preserve">   ;;</w:t>
-      </w:r>
-    </w:p>
-    <w:p>
-      <w:pPr>
-        <w:pBdr>
-          <w:top w:val="single" w:sz="4" w:space="1" w:color="auto"/>
-          <w:left w:val="single" w:sz="4" w:space="4" w:color="auto"/>
-          <w:bottom w:val="single" w:sz="4" w:space="1" w:color="auto"/>
-          <w:right w:val="single" w:sz="4" w:space="4" w:color="auto"/>
-        </w:pBdr>
-        <w:rPr>
-          <w:i/>
-          <w:sz w:val="18"/>
-        </w:rPr>
-      </w:pPr>
-      <w:r>
-        <w:rPr>
-          <w:i/>
-          <w:sz w:val="18"/>
-        </w:rPr>
-        <w:t xml:space="preserve"> </w:t>
-      </w:r>
-      <w:proofErr w:type="spellStart"/>
-      <w:r>
-        <w:rPr>
-          <w:i/>
-          <w:sz w:val="18"/>
-        </w:rPr>
-        <w:t>stop</w:t>
-      </w:r>
-      <w:proofErr w:type="spellEnd"/>
-      <w:r>
-        <w:rPr>
-          <w:i/>
-          <w:sz w:val="18"/>
-        </w:rPr>
-        <w:t>)</w:t>
-      </w:r>
-    </w:p>
-    <w:p>
-      <w:pPr>
-        <w:pBdr>
-          <w:top w:val="single" w:sz="4" w:space="1" w:color="auto"/>
-          <w:left w:val="single" w:sz="4" w:space="4" w:color="auto"/>
-          <w:bottom w:val="single" w:sz="4" w:space="1" w:color="auto"/>
-          <w:right w:val="single" w:sz="4" w:space="4" w:color="auto"/>
-        </w:pBdr>
-        <w:rPr>
-          <w:i/>
-          <w:sz w:val="18"/>
-        </w:rPr>
-      </w:pPr>
-      <w:r>
-        <w:rPr>
-          <w:i/>
-          <w:sz w:val="18"/>
-        </w:rPr>
-        <w:t xml:space="preserve">   echo -n "</w:t>
-      </w:r>
-      <w:proofErr w:type="spellStart"/>
-      <w:r>
-        <w:rPr>
-          <w:i/>
-          <w:sz w:val="18"/>
-        </w:rPr>
-        <w:t>Stopping</w:t>
-      </w:r>
-      <w:proofErr w:type="spellEnd"/>
-      <w:r>
-        <w:rPr>
-          <w:i/>
-          <w:sz w:val="18"/>
-        </w:rPr>
-        <w:t xml:space="preserve"> </w:t>
-      </w:r>
-      <w:proofErr w:type="spellStart"/>
-      <w:r>
-        <w:rPr>
-          <w:i/>
-          <w:sz w:val="18"/>
-        </w:rPr>
-        <w:t>daemon</w:t>
-      </w:r>
-      <w:proofErr w:type="spellEnd"/>
-      <w:r>
-        <w:rPr>
-          <w:i/>
-          <w:sz w:val="18"/>
-        </w:rPr>
-        <w:t>: "$NAME</w:t>
-      </w:r>
-    </w:p>
-    <w:p>
-      <w:pPr>
-        <w:pBdr>
-          <w:top w:val="single" w:sz="4" w:space="1" w:color="auto"/>
-          <w:left w:val="single" w:sz="4" w:space="4" w:color="auto"/>
-          <w:bottom w:val="single" w:sz="4" w:space="1" w:color="auto"/>
-          <w:right w:val="single" w:sz="4" w:space="4" w:color="auto"/>
-        </w:pBdr>
-        <w:rPr>
-          <w:i/>
-          <w:sz w:val="18"/>
-        </w:rPr>
-      </w:pPr>
-      <w:r>
-        <w:rPr>
-          <w:i/>
-          <w:sz w:val="18"/>
-        </w:rPr>
-        <w:t xml:space="preserve">   start-</w:t>
-      </w:r>
-      <w:proofErr w:type="spellStart"/>
-      <w:r>
-        <w:rPr>
-          <w:i/>
-          <w:sz w:val="18"/>
-        </w:rPr>
-        <w:t>stop</w:t>
-      </w:r>
-      <w:proofErr w:type="spellEnd"/>
-      <w:r>
-        <w:rPr>
-          <w:i/>
-          <w:sz w:val="18"/>
-        </w:rPr>
-        <w:t>-</w:t>
-      </w:r>
-      <w:proofErr w:type="spellStart"/>
-      <w:r>
-        <w:rPr>
-          <w:i/>
-          <w:sz w:val="18"/>
-        </w:rPr>
-        <w:t>daemon</w:t>
-      </w:r>
-      <w:proofErr w:type="spellEnd"/>
-      <w:r>
-        <w:rPr>
-          <w:i/>
-          <w:sz w:val="18"/>
-        </w:rPr>
-        <w:t xml:space="preserve"> </w:t>
-      </w:r>
-      <w:r>
-        <w:rPr>
-          <w:i/>
-          <w:sz w:val="18"/>
-        </w:rPr>
-        <w:t>--</w:t>
-      </w:r>
-      <w:proofErr w:type="spellStart"/>
-      <w:r>
-        <w:rPr>
-          <w:i/>
-          <w:sz w:val="18"/>
-        </w:rPr>
-        <w:t>user</w:t>
-      </w:r>
-      <w:proofErr w:type="spellEnd"/>
-      <w:r>
-        <w:rPr>
-          <w:i/>
-          <w:sz w:val="18"/>
-        </w:rPr>
-        <w:t xml:space="preserve"> $</w:t>
-      </w:r>
-      <w:proofErr w:type="spellStart"/>
-      <w:r>
-        <w:rPr>
-          <w:i/>
-          <w:sz w:val="18"/>
-        </w:rPr>
-        <w:t>HMCUser</w:t>
-      </w:r>
-      <w:proofErr w:type="spellEnd"/>
-      <w:r>
-        <w:rPr>
-          <w:i/>
-          <w:sz w:val="18"/>
-        </w:rPr>
-        <w:t xml:space="preserve"> </w:t>
-      </w:r>
-      <w:r>
-        <w:rPr>
-          <w:i/>
-          <w:sz w:val="18"/>
-        </w:rPr>
-        <w:t>--</w:t>
-      </w:r>
-      <w:proofErr w:type="spellStart"/>
-      <w:r>
-        <w:rPr>
-          <w:i/>
-          <w:sz w:val="18"/>
-        </w:rPr>
-        <w:t>stop</w:t>
-      </w:r>
-      <w:proofErr w:type="spellEnd"/>
-      <w:r>
-        <w:rPr>
-          <w:i/>
-          <w:sz w:val="18"/>
-        </w:rPr>
-        <w:t xml:space="preserve"> --</w:t>
-      </w:r>
-      <w:proofErr w:type="spellStart"/>
-      <w:r>
-        <w:rPr>
-          <w:i/>
-          <w:sz w:val="18"/>
-        </w:rPr>
-        <w:t>oknodo</w:t>
-      </w:r>
-      <w:proofErr w:type="spellEnd"/>
-      <w:r>
-        <w:rPr>
-          <w:i/>
-          <w:sz w:val="18"/>
-        </w:rPr>
-        <w:t xml:space="preserve"> --</w:t>
-      </w:r>
-      <w:proofErr w:type="spellStart"/>
-      <w:r>
-        <w:rPr>
-          <w:i/>
-          <w:sz w:val="18"/>
-        </w:rPr>
-        <w:t>retry</w:t>
-      </w:r>
-      <w:proofErr w:type="spellEnd"/>
-      <w:r>
-        <w:rPr>
-          <w:i/>
-          <w:sz w:val="18"/>
-        </w:rPr>
-        <w:t xml:space="preserve"> 30 --</w:t>
-      </w:r>
-      <w:proofErr w:type="spellStart"/>
-      <w:r>
-        <w:rPr>
-          <w:i/>
-          <w:sz w:val="18"/>
-        </w:rPr>
-        <w:t>pidfile</w:t>
-      </w:r>
-      <w:proofErr w:type="spellEnd"/>
-      <w:r>
-        <w:rPr>
-          <w:i/>
-          <w:sz w:val="18"/>
-        </w:rPr>
         <w:t xml:space="preserve"> $PIDFILE</w:t>
       </w:r>
     </w:p>
@@ -3619,221 +3994,6 @@
           <w:i/>
           <w:sz w:val="18"/>
         </w:rPr>
-        <w:t xml:space="preserve">   ;;</w:t>
-      </w:r>
-    </w:p>
-    <w:p>
-      <w:pPr>
-        <w:pBdr>
-          <w:top w:val="single" w:sz="4" w:space="1" w:color="auto"/>
-          <w:left w:val="single" w:sz="4" w:space="4" w:color="auto"/>
-          <w:bottom w:val="single" w:sz="4" w:space="1" w:color="auto"/>
-          <w:right w:val="single" w:sz="4" w:space="4" w:color="auto"/>
-        </w:pBdr>
-        <w:rPr>
-          <w:i/>
-          <w:sz w:val="18"/>
-        </w:rPr>
-      </w:pPr>
-      <w:r>
-        <w:rPr>
-          <w:i/>
-          <w:sz w:val="18"/>
-        </w:rPr>
-        <w:t xml:space="preserve"> </w:t>
-      </w:r>
-      <w:proofErr w:type="spellStart"/>
-      <w:r>
-        <w:rPr>
-          <w:i/>
-          <w:sz w:val="18"/>
-        </w:rPr>
-        <w:t>restart</w:t>
-      </w:r>
-      <w:proofErr w:type="spellEnd"/>
-      <w:r>
-        <w:rPr>
-          <w:i/>
-          <w:sz w:val="18"/>
-        </w:rPr>
-        <w:t>)</w:t>
-      </w:r>
-    </w:p>
-    <w:p>
-      <w:pPr>
-        <w:pBdr>
-          <w:top w:val="single" w:sz="4" w:space="1" w:color="auto"/>
-          <w:left w:val="single" w:sz="4" w:space="4" w:color="auto"/>
-          <w:bottom w:val="single" w:sz="4" w:space="1" w:color="auto"/>
-          <w:right w:val="single" w:sz="4" w:space="4" w:color="auto"/>
-        </w:pBdr>
-        <w:rPr>
-          <w:i/>
-          <w:sz w:val="18"/>
-        </w:rPr>
-      </w:pPr>
-      <w:r>
-        <w:rPr>
-          <w:i/>
-          <w:sz w:val="18"/>
-        </w:rPr>
-        <w:t xml:space="preserve">   start-</w:t>
-      </w:r>
-      <w:proofErr w:type="spellStart"/>
-      <w:r>
-        <w:rPr>
-          <w:i/>
-          <w:sz w:val="18"/>
-        </w:rPr>
-        <w:t>stop</w:t>
-      </w:r>
-      <w:proofErr w:type="spellEnd"/>
-      <w:r>
-        <w:rPr>
-          <w:i/>
-          <w:sz w:val="18"/>
-        </w:rPr>
-        <w:t>-</w:t>
-      </w:r>
-      <w:proofErr w:type="spellStart"/>
-      <w:r>
-        <w:rPr>
-          <w:i/>
-          <w:sz w:val="18"/>
-        </w:rPr>
-        <w:t>daemon</w:t>
-      </w:r>
-      <w:proofErr w:type="spellEnd"/>
-      <w:r>
-        <w:rPr>
-          <w:i/>
-          <w:sz w:val="18"/>
-        </w:rPr>
-        <w:t xml:space="preserve"> </w:t>
-      </w:r>
-      <w:r>
-        <w:rPr>
-          <w:i/>
-          <w:sz w:val="18"/>
-        </w:rPr>
-        <w:t>--</w:t>
-      </w:r>
-      <w:proofErr w:type="spellStart"/>
-      <w:r>
-        <w:rPr>
-          <w:i/>
-          <w:sz w:val="18"/>
-        </w:rPr>
-        <w:t>user</w:t>
-      </w:r>
-      <w:proofErr w:type="spellEnd"/>
-      <w:r>
-        <w:rPr>
-          <w:i/>
-          <w:sz w:val="18"/>
-        </w:rPr>
-        <w:t xml:space="preserve"> $</w:t>
-      </w:r>
-      <w:proofErr w:type="spellStart"/>
-      <w:r>
-        <w:rPr>
-          <w:i/>
-          <w:sz w:val="18"/>
-        </w:rPr>
-        <w:t>HMCUser</w:t>
-      </w:r>
-      <w:proofErr w:type="spellEnd"/>
-      <w:r>
-        <w:rPr>
-          <w:i/>
-          <w:sz w:val="18"/>
-        </w:rPr>
-        <w:t xml:space="preserve"> --</w:t>
-      </w:r>
-      <w:proofErr w:type="spellStart"/>
-      <w:r>
-        <w:rPr>
-          <w:i/>
-          <w:sz w:val="18"/>
-        </w:rPr>
-        <w:t>stop</w:t>
-      </w:r>
-      <w:proofErr w:type="spellEnd"/>
-      <w:r>
-        <w:rPr>
-          <w:i/>
-          <w:sz w:val="18"/>
-        </w:rPr>
-        <w:t xml:space="preserve"> --</w:t>
-      </w:r>
-      <w:proofErr w:type="spellStart"/>
-      <w:r>
-        <w:rPr>
-          <w:i/>
-          <w:sz w:val="18"/>
-        </w:rPr>
-        <w:t>oknodo</w:t>
-      </w:r>
-      <w:proofErr w:type="spellEnd"/>
-      <w:r>
-        <w:rPr>
-          <w:i/>
-          <w:sz w:val="18"/>
-        </w:rPr>
-        <w:t xml:space="preserve"> --</w:t>
-      </w:r>
-      <w:proofErr w:type="spellStart"/>
-      <w:r>
-        <w:rPr>
-          <w:i/>
-          <w:sz w:val="18"/>
-        </w:rPr>
-        <w:t>retry</w:t>
-      </w:r>
-      <w:proofErr w:type="spellEnd"/>
-      <w:r>
-        <w:rPr>
-          <w:i/>
-          <w:sz w:val="18"/>
-        </w:rPr>
-        <w:t xml:space="preserve"> 30 --</w:t>
-      </w:r>
-      <w:proofErr w:type="spellStart"/>
-      <w:r>
-        <w:rPr>
-          <w:i/>
-          <w:sz w:val="18"/>
-        </w:rPr>
-        <w:t>pidfile</w:t>
-      </w:r>
-      <w:proofErr w:type="spellEnd"/>
-      <w:r>
-        <w:rPr>
-          <w:i/>
-          <w:sz w:val="18"/>
-        </w:rPr>
-        <w:t xml:space="preserve"> $PIDFILE</w:t>
-      </w:r>
-    </w:p>
-    <w:p>
-      <w:pPr>
-        <w:pBdr>
-          <w:top w:val="single" w:sz="4" w:space="1" w:color="auto"/>
-          <w:left w:val="single" w:sz="4" w:space="4" w:color="auto"/>
-          <w:bottom w:val="single" w:sz="4" w:space="1" w:color="auto"/>
-          <w:right w:val="single" w:sz="4" w:space="4" w:color="auto"/>
-        </w:pBdr>
-        <w:rPr>
-          <w:i/>
-          <w:sz w:val="18"/>
-        </w:rPr>
-      </w:pPr>
-      <w:r>
-        <w:rPr>
-          <w:i/>
-          <w:sz w:val="18"/>
-        </w:rPr>
-        <w:lastRenderedPageBreak/>
         <w:t xml:space="preserve">   start-</w:t>
       </w:r>
       <w:proofErr w:type="spellStart"/>
@@ -4493,8 +4653,6 @@
             <w:r>
               <w:t>)</w:t>
             </w:r>
-            <w:bookmarkStart w:id="6" w:name="_GoBack"/>
-            <w:bookmarkEnd w:id="6"/>
           </w:p>
           <w:p>
             <w:proofErr w:type="spellStart"/>
@@ -4622,26 +4780,156 @@
         <w:pStyle w:val="berschrift2"/>
       </w:pPr>
       <w:r>
+        <w:lastRenderedPageBreak/>
         <w:t>Anhang:</w:t>
       </w:r>
     </w:p>
+    <w:p/>
     <w:p>
       <w:pPr>
         <w:pStyle w:val="berschrift3"/>
       </w:pPr>
-      <w:bookmarkStart w:id="7" w:name="_Ref535781220"/>
+      <w:bookmarkStart w:id="7" w:name="_Ref536211443"/>
       <w:proofErr w:type="spellStart"/>
       <w:r>
         <w:t>Install</w:t>
       </w:r>
       <w:proofErr w:type="spellEnd"/>
       <w:r>
+        <w:t xml:space="preserve"> </w:t>
+      </w:r>
+      <w:proofErr w:type="spellStart"/>
+      <w:r>
+        <w:t>github</w:t>
+      </w:r>
+      <w:bookmarkEnd w:id="7"/>
+      <w:proofErr w:type="spellEnd"/>
+    </w:p>
+    <w:p>
+      <w:r>
+        <w:t xml:space="preserve">Um die Files vom </w:t>
+      </w:r>
+      <w:proofErr w:type="spellStart"/>
+      <w:r>
+        <w:t>Github</w:t>
+      </w:r>
+      <w:proofErr w:type="spellEnd"/>
+      <w:r>
+        <w:t xml:space="preserve"> runterzuladen benötigt man die Software </w:t>
+      </w:r>
+      <w:proofErr w:type="spellStart"/>
+      <w:r>
+        <w:t>Git</w:t>
+      </w:r>
+      <w:proofErr w:type="spellEnd"/>
+      <w:r>
+        <w:t xml:space="preserve">. </w:t>
+      </w:r>
+    </w:p>
+    <w:p>
+      <w:pPr>
+        <w:pBdr>
+          <w:top w:val="single" w:sz="4" w:space="1" w:color="auto"/>
+          <w:left w:val="single" w:sz="4" w:space="4" w:color="auto"/>
+          <w:bottom w:val="single" w:sz="4" w:space="1" w:color="auto"/>
+          <w:right w:val="single" w:sz="4" w:space="4" w:color="auto"/>
+        </w:pBdr>
+        <w:rPr>
+          <w:i/>
+          <w:sz w:val="20"/>
+          <w:szCs w:val="20"/>
+        </w:rPr>
+      </w:pPr>
+      <w:proofErr w:type="spellStart"/>
+      <w:r>
+        <w:rPr>
+          <w:i/>
+          <w:sz w:val="20"/>
+          <w:szCs w:val="20"/>
+        </w:rPr>
+        <w:t>s</w:t>
+      </w:r>
+      <w:r>
+        <w:rPr>
+          <w:i/>
+          <w:sz w:val="20"/>
+          <w:szCs w:val="20"/>
+        </w:rPr>
+        <w:t>udo</w:t>
+      </w:r>
+      <w:proofErr w:type="spellEnd"/>
+      <w:r>
+        <w:rPr>
+          <w:i/>
+          <w:sz w:val="20"/>
+          <w:szCs w:val="20"/>
+        </w:rPr>
+        <w:t xml:space="preserve"> </w:t>
+      </w:r>
+      <w:proofErr w:type="spellStart"/>
+      <w:r>
+        <w:rPr>
+          <w:i/>
+          <w:sz w:val="20"/>
+          <w:szCs w:val="20"/>
+        </w:rPr>
+        <w:t>apt-het</w:t>
+      </w:r>
+      <w:proofErr w:type="spellEnd"/>
+      <w:r>
+        <w:rPr>
+          <w:i/>
+          <w:sz w:val="20"/>
+          <w:szCs w:val="20"/>
+        </w:rPr>
+        <w:t xml:space="preserve"> </w:t>
+      </w:r>
+      <w:proofErr w:type="spellStart"/>
+      <w:r>
+        <w:rPr>
+          <w:i/>
+          <w:sz w:val="20"/>
+          <w:szCs w:val="20"/>
+        </w:rPr>
+        <w:t>install</w:t>
+      </w:r>
+      <w:proofErr w:type="spellEnd"/>
+      <w:r>
+        <w:rPr>
+          <w:i/>
+          <w:sz w:val="20"/>
+          <w:szCs w:val="20"/>
+        </w:rPr>
+        <w:t xml:space="preserve"> </w:t>
+      </w:r>
+      <w:proofErr w:type="spellStart"/>
+      <w:r>
+        <w:rPr>
+          <w:i/>
+          <w:sz w:val="20"/>
+          <w:szCs w:val="20"/>
+        </w:rPr>
+        <w:t>git</w:t>
+      </w:r>
+      <w:proofErr w:type="spellEnd"/>
+    </w:p>
+    <w:p>
+      <w:pPr>
+        <w:pStyle w:val="berschrift3"/>
+      </w:pPr>
+      <w:bookmarkStart w:id="8" w:name="_Ref535781220"/>
+      <w:proofErr w:type="spellStart"/>
+      <w:r>
+        <w:t>Install</w:t>
+      </w:r>
+      <w:proofErr w:type="spellEnd"/>
+      <w:r>
         <w:t xml:space="preserve"> pip</w:t>
       </w:r>
       <w:r>
         <w:t>3</w:t>
       </w:r>
-      <w:bookmarkEnd w:id="7"/>
+      <w:bookmarkEnd w:id="8"/>
     </w:p>
     <w:p>
       <w:r>
@@ -5643,7 +5931,7 @@
 </file>
 
 <file path=customXml/itemProps1.xml><?xml version="1.0" encoding="utf-8"?>
-<ds:datastoreItem xmlns:ds="http://schemas.openxmlformats.org/officeDocument/2006/customXml" ds:itemID="{09A523F2-695B-49D1-8128-695F8199D224}">
+<ds:datastoreItem xmlns:ds="http://schemas.openxmlformats.org/officeDocument/2006/customXml" ds:itemID="{73C66137-B4F3-4A54-AAD4-CE1ED00B8527}">
   <ds:schemaRefs>
     <ds:schemaRef ds:uri="http://schemas.openxmlformats.org/officeDocument/2006/bibliography"/>
   </ds:schemaRefs>

</xml_diff>